<commit_message>
Adding the pdfs for BMT and the final script for Data Mining
</commit_message>
<xml_diff>
--- a/BUSCA_E_MINERACAO_DE_TEXTO/TAREFAS/Trabalho_Final/Busca de Arquivos Interessantes.docx
+++ b/BUSCA_E_MINERACAO_DE_TEXTO/TAREFAS/Trabalho_Final/Busca de Arquivos Interessantes.docx
@@ -205,7 +205,7 @@
           <w:szCs w:val="24"/>
           <w:rtl w:val="0"/>
         </w:rPr>
-        <w:t xml:space="preserve">O presente artigo se propõe a investigar a evolução do estudo sobre Inteligência Artificial na UFRJ ao longo dos anos. Para tanto, busca-se responder às questões pertinentes: de que forma a produção acadêmica sobre Inteligência Artificial na instituição se transformou desde 2016 até o presente momento? Quais são os tópicos mais proeminentes em estudo atualmente? Como a ascensão das </w:t>
+        <w:t xml:space="preserve">O presente artigo se propõe a investigar a evolução do estudo sobre Inteligência Artificial na UFRJ ao longo dos anos. Para tanto, busca-se responder às questões pertinentes: de que forma a produção acadêmica sobre Inteligência Artificial na instituição se transformou desde 2010 até o presente momento? Quais são os tópicos mais proeminentes em estudo atualmente? Como a ascensão das </w:t>
       </w:r>
       <w:r>
         <w:rPr>
@@ -849,15 +849,21 @@
         <w:ind w:left="0" w:firstLine="0"/>
         <w:jc w:val="both"/>
         <w:rPr>
-          <w:b w:val="1"/>
-          <w:sz w:val="24"/>
-          <w:szCs w:val="24"/>
-        </w:rPr>
-      </w:pPr>
-      <w:r>
-        <w:rPr>
-          <w:rtl w:val="0"/>
-        </w:rPr>
+          <w:rFonts w:ascii="Roboto" w:cs="Roboto" w:eastAsia="Roboto" w:hAnsi="Roboto"/>
+          <w:color w:val="0d0d0d"/>
+          <w:sz w:val="24"/>
+          <w:szCs w:val="24"/>
+        </w:rPr>
+      </w:pPr>
+      <w:r>
+        <w:rPr>
+          <w:rFonts w:ascii="Roboto" w:cs="Roboto" w:eastAsia="Roboto" w:hAnsi="Roboto"/>
+          <w:color w:val="0d0d0d"/>
+          <w:sz w:val="24"/>
+          <w:szCs w:val="24"/>
+          <w:rtl w:val="0"/>
+        </w:rPr>
+        <w:t xml:space="preserve"> </w:t>
       </w:r>
     </w:p>
     <w:p>
@@ -1459,6 +1465,26 @@
           <w:rtl w:val="0"/>
         </w:rPr>
         <w:t xml:space="preserve">Todo esse processamento de texto será importante para a aplicação da técnica de Topic Modeling</w:t>
+      </w:r>
+      <w:r>
+        <w:rPr>
+          <w:rtl w:val="0"/>
+        </w:rPr>
+      </w:r>
+    </w:p>
+    <w:p>
+      <w:pPr>
+        <w:ind w:left="0" w:firstLine="0"/>
+        <w:jc w:val="both"/>
+        <w:rPr>
+          <w:sz w:val="24"/>
+          <w:szCs w:val="24"/>
+        </w:rPr>
+      </w:pPr>
+      <w:r>
+        <w:rPr>
+          <w:rtl w:val="0"/>
+        </w:rPr>
       </w:r>
     </w:p>
     <w:p>
@@ -1563,7 +1589,7 @@
           <w:rtl w:val="0"/>
         </w:rPr>
         <w:tab/>
-        <w:t xml:space="preserve">Dentre as inúmeras estratégias existentes para aplicar o Topic Modeling, foram escolhidas 4: Bag of Words, TF-IDF, LDA (Latent Dirichlet Allocation) e BERT. </w:t>
+        <w:t xml:space="preserve">Dentre as inúmeras estratégias existentes para aplicar o Topic Modeling, foram escolhidas 4: Bag of Words, TF-IDF, LDA (Latent Dirichlet Allocation) e BERTopic. </w:t>
       </w:r>
     </w:p>
     <w:p>
@@ -2067,6 +2093,301 @@
     </w:p>
     <w:p>
       <w:pPr>
+        <w:ind w:left="0" w:firstLine="0"/>
+        <w:jc w:val="both"/>
+        <w:rPr>
+          <w:sz w:val="24"/>
+          <w:szCs w:val="24"/>
+        </w:rPr>
+      </w:pPr>
+      <w:r>
+        <w:rPr>
+          <w:rtl w:val="0"/>
+        </w:rPr>
+      </w:r>
+    </w:p>
+    <w:p>
+      <w:pPr>
+        <w:ind w:left="0" w:firstLine="0"/>
+        <w:jc w:val="both"/>
+        <w:rPr>
+          <w:sz w:val="24"/>
+          <w:szCs w:val="24"/>
+        </w:rPr>
+      </w:pPr>
+      <w:r>
+        <w:rPr>
+          <w:rtl w:val="0"/>
+        </w:rPr>
+      </w:r>
+    </w:p>
+    <w:p>
+      <w:pPr>
+        <w:jc w:val="both"/>
+        <w:rPr>
+          <w:sz w:val="24"/>
+          <w:szCs w:val="24"/>
+        </w:rPr>
+      </w:pPr>
+      <w:r>
+        <w:rPr>
+          <w:sz w:val="24"/>
+          <w:szCs w:val="24"/>
+          <w:rtl w:val="0"/>
+        </w:rPr>
+        <w:t xml:space="preserve">====================</w:t>
+      </w:r>
+    </w:p>
+    <w:p>
+      <w:pPr>
+        <w:ind w:firstLine="720"/>
+        <w:jc w:val="both"/>
+        <w:rPr>
+          <w:sz w:val="24"/>
+          <w:szCs w:val="24"/>
+        </w:rPr>
+      </w:pPr>
+      <w:r>
+        <w:rPr>
+          <w:rtl w:val="0"/>
+        </w:rPr>
+      </w:r>
+    </w:p>
+    <w:p>
+      <w:pPr>
+        <w:jc w:val="both"/>
+        <w:rPr>
+          <w:b w:val="1"/>
+          <w:sz w:val="24"/>
+          <w:szCs w:val="24"/>
+        </w:rPr>
+      </w:pPr>
+      <w:r>
+        <w:rPr>
+          <w:b w:val="1"/>
+          <w:sz w:val="24"/>
+          <w:szCs w:val="24"/>
+          <w:rtl w:val="0"/>
+        </w:rPr>
+        <w:t xml:space="preserve">Base de Dados</w:t>
+      </w:r>
+    </w:p>
+    <w:p>
+      <w:pPr>
+        <w:jc w:val="both"/>
+        <w:rPr>
+          <w:b w:val="1"/>
+          <w:sz w:val="24"/>
+          <w:szCs w:val="24"/>
+        </w:rPr>
+      </w:pPr>
+      <w:r>
+        <w:rPr>
+          <w:rtl w:val="0"/>
+        </w:rPr>
+      </w:r>
+    </w:p>
+    <w:p>
+      <w:pPr>
+        <w:ind w:firstLine="720"/>
+        <w:jc w:val="both"/>
+        <w:rPr>
+          <w:sz w:val="24"/>
+          <w:szCs w:val="24"/>
+        </w:rPr>
+      </w:pPr>
+      <w:r>
+        <w:rPr>
+          <w:sz w:val="24"/>
+          <w:szCs w:val="24"/>
+          <w:rtl w:val="0"/>
+        </w:rPr>
+        <w:t xml:space="preserve">Os dados para este estudo foram obtidos exclusivamente da plataforma Pantheon. Foram selecionados trabalhos categorizados como Teses e Dissertações (T&amp;Ds) e Trabalhos de Conclusão de Curso (TCCs). Todos os estudos dentro dessas categorias, incluindo metadados e o arquivo PDF de cada trabalho, foram coletados de maneira automatizada através de scripts desenvolvidos para esse fim. Ao todo, foram reunidos 3050 T&amp;Ds e 16490 TCCs de todos os cursos e programas oferecidos pela UFRJ.</w:t>
+      </w:r>
+    </w:p>
+    <w:p>
+      <w:pPr>
+        <w:ind w:firstLine="720"/>
+        <w:jc w:val="both"/>
+        <w:rPr>
+          <w:sz w:val="24"/>
+          <w:szCs w:val="24"/>
+        </w:rPr>
+      </w:pPr>
+      <w:r>
+        <w:rPr>
+          <w:rtl w:val="0"/>
+        </w:rPr>
+      </w:r>
+    </w:p>
+    <w:p>
+      <w:pPr>
+        <w:jc w:val="both"/>
+        <w:rPr>
+          <w:b w:val="1"/>
+          <w:sz w:val="24"/>
+          <w:szCs w:val="24"/>
+        </w:rPr>
+      </w:pPr>
+      <w:r>
+        <w:rPr>
+          <w:b w:val="1"/>
+          <w:sz w:val="24"/>
+          <w:szCs w:val="24"/>
+          <w:rtl w:val="0"/>
+        </w:rPr>
+        <w:t xml:space="preserve">Filtragem dos trabalhos</w:t>
+      </w:r>
+    </w:p>
+    <w:p>
+      <w:pPr>
+        <w:jc w:val="both"/>
+        <w:rPr>
+          <w:sz w:val="24"/>
+          <w:szCs w:val="24"/>
+        </w:rPr>
+      </w:pPr>
+      <w:r>
+        <w:rPr>
+          <w:rtl w:val="0"/>
+        </w:rPr>
+      </w:r>
+    </w:p>
+    <w:p>
+      <w:pPr>
+        <w:ind w:firstLine="720"/>
+        <w:jc w:val="both"/>
+        <w:rPr>
+          <w:sz w:val="24"/>
+          <w:szCs w:val="24"/>
+        </w:rPr>
+      </w:pPr>
+      <w:r>
+        <w:rPr>
+          <w:sz w:val="24"/>
+          <w:szCs w:val="24"/>
+          <w:rtl w:val="0"/>
+        </w:rPr>
+        <w:t xml:space="preserve">Inicialmente, realizou-se uma filtragem para incluir apenas trabalhos a partir do ano de 2010, resultando em 1622 T&amp;Ds e 14264 TCCs. Em seguida, uma filtragem específica foi aplicada para selecionar apenas os trabalhos relacionados à Inteligência Artificial (IA). Esta etapa utilizou o ChatGPT, acessado via API oferecida pela OpenAI. Cada trabalho foi submetido ao ChatGPT através do prompt descrito na Figura 1, utilizando apenas o título, resumo e palavras-chave para determinar sua relevância para o estudo. Os trabalhos foram classificados com base nas respostas "sim" ou "não" obtidas do ChatGPT. Foi utilizado a versão “gpt-3.5-turbo-0125” do ChatGPT. Após esta etapa, foram selecionados 91 T&amp;Ds e 110 TCCs relevantes para o tema de IA.</w:t>
+      </w:r>
+    </w:p>
+    <w:p>
+      <w:pPr>
+        <w:ind w:firstLine="720"/>
+        <w:jc w:val="both"/>
+        <w:rPr>
+          <w:sz w:val="24"/>
+          <w:szCs w:val="24"/>
+        </w:rPr>
+      </w:pPr>
+      <w:r>
+        <w:rPr>
+          <w:rtl w:val="0"/>
+        </w:rPr>
+      </w:r>
+    </w:p>
+    <w:p>
+      <w:pPr>
+        <w:ind w:firstLine="720"/>
+        <w:jc w:val="both"/>
+        <w:rPr>
+          <w:sz w:val="24"/>
+          <w:szCs w:val="24"/>
+        </w:rPr>
+      </w:pPr>
+      <w:r>
+        <w:rPr>
+          <w:sz w:val="24"/>
+          <w:szCs w:val="24"/>
+          <w:rtl w:val="0"/>
+        </w:rPr>
+        <w:t xml:space="preserve">A distribuição dos trabalhos por ano e categoria é mostrada na Figura 2. Nota-se que, para T&amp;Ds relacionadas à IA, foram encontradas publicações nos anos de 2017, 2018, 2019 e 2020, com poucos registros em 2020. No caso dos TCCs, observa-se um aumento significativo de trabalhos a partir de 2017. A Figura 3 apresenta a distribuição geral dos trabalhos incluídos neste estudo. É importante ressaltar que os padrões encontrados podem refletir tanto a produção real quanto a disponibilidade dos trabalhos na plataforma Pantheon.</w:t>
+      </w:r>
+    </w:p>
+    <w:p>
+      <w:pPr>
+        <w:ind w:firstLine="720"/>
+        <w:jc w:val="both"/>
+        <w:rPr>
+          <w:sz w:val="24"/>
+          <w:szCs w:val="24"/>
+        </w:rPr>
+      </w:pPr>
+      <w:r>
+        <w:rPr>
+          <w:rtl w:val="0"/>
+        </w:rPr>
+      </w:r>
+    </w:p>
+    <w:p>
+      <w:pPr>
+        <w:ind w:firstLine="720"/>
+        <w:jc w:val="both"/>
+        <w:rPr>
+          <w:sz w:val="24"/>
+          <w:szCs w:val="24"/>
+        </w:rPr>
+      </w:pPr>
+      <w:r>
+        <w:rPr>
+          <w:rtl w:val="0"/>
+        </w:rPr>
+      </w:r>
+    </w:p>
+    <w:p>
+      <w:pPr>
+        <w:ind w:left="0" w:firstLine="0"/>
+        <w:jc w:val="both"/>
+        <w:rPr>
+          <w:b w:val="1"/>
+          <w:sz w:val="24"/>
+          <w:szCs w:val="24"/>
+        </w:rPr>
+      </w:pPr>
+      <w:r>
+        <w:rPr>
+          <w:b w:val="1"/>
+          <w:sz w:val="24"/>
+          <w:szCs w:val="24"/>
+          <w:rtl w:val="0"/>
+        </w:rPr>
+        <w:t xml:space="preserve">BERTopic</w:t>
+      </w:r>
+    </w:p>
+    <w:p>
+      <w:pPr>
+        <w:ind w:left="0" w:firstLine="0"/>
+        <w:jc w:val="both"/>
+        <w:rPr>
+          <w:b w:val="1"/>
+          <w:sz w:val="24"/>
+          <w:szCs w:val="24"/>
+        </w:rPr>
+      </w:pPr>
+      <w:r>
+        <w:rPr>
+          <w:rtl w:val="0"/>
+        </w:rPr>
+      </w:r>
+    </w:p>
+    <w:p>
+      <w:pPr>
+        <w:ind w:left="0" w:firstLine="0"/>
+        <w:jc w:val="both"/>
+        <w:rPr>
+          <w:b w:val="1"/>
+          <w:sz w:val="24"/>
+          <w:szCs w:val="24"/>
+        </w:rPr>
+      </w:pPr>
+      <w:r>
+        <w:rPr>
+          <w:rtl w:val="0"/>
+        </w:rPr>
+      </w:r>
+    </w:p>
+    <w:p>
+      <w:pPr>
         <w:ind w:left="0" w:firstLine="720"/>
         <w:jc w:val="both"/>
         <w:rPr>
@@ -2076,8 +2397,11 @@
       </w:pPr>
       <w:r>
         <w:rPr>
-          <w:rtl w:val="0"/>
-        </w:rPr>
+          <w:sz w:val="24"/>
+          <w:szCs w:val="24"/>
+          <w:rtl w:val="0"/>
+        </w:rPr>
+        <w:t xml:space="preserve">O BERTopic utiliza modelos baseados em Transformers para criar representações (embeddings) de documentos. Esses embeddings são então utilizados para agrupar automaticamente documentos similares em diferentes tópicos, eliminando a necessidade de pré-determinar o número de tópicos. Os clusters resultantes são interpretados como tópicos, e para cada cluster são identificadas palavras que melhor representam o conteúdo de cada tópico. É comum empregar o método TF-IDF baseado em classe (c-TF-IDF) para selecionar as palavras representativas de cada tópico. Nesta abordagem, o TF-IDF é calculado considerando cada cluster como um documento único, obtido pela concatenação dos documentos pertencentes ao mesmo cluster. Após a extração das palavras chave de cada tópico, é possível utilizar um modelo de linguagem para resumir a descrição do tópico em uma única sentença, com base nestas palavras.</w:t>
       </w:r>
     </w:p>
     <w:p>
@@ -2106,8 +2430,11 @@
       </w:pPr>
       <w:r>
         <w:rPr>
-          <w:rtl w:val="0"/>
-        </w:rPr>
+          <w:sz w:val="24"/>
+          <w:szCs w:val="24"/>
+          <w:rtl w:val="0"/>
+        </w:rPr>
+        <w:t xml:space="preserve">Abaixo são descrito os passos que foram desenvolvidos neste trabalho para a geração de tópicos através do BERTopic: </w:t>
       </w:r>
     </w:p>
     <w:p>
@@ -2136,8 +2463,11 @@
       </w:pPr>
       <w:r>
         <w:rPr>
-          <w:rtl w:val="0"/>
-        </w:rPr>
+          <w:sz w:val="24"/>
+          <w:szCs w:val="24"/>
+          <w:rtl w:val="0"/>
+        </w:rPr>
+        <w:t xml:space="preserve">1 - Preparação dos textos:</w:t>
       </w:r>
     </w:p>
     <w:p>
@@ -2166,8 +2496,11 @@
       </w:pPr>
       <w:r>
         <w:rPr>
-          <w:rtl w:val="0"/>
-        </w:rPr>
+          <w:sz w:val="24"/>
+          <w:szCs w:val="24"/>
+          <w:rtl w:val="0"/>
+        </w:rPr>
+        <w:t xml:space="preserve">Os documentos estudados foram representados apenas por seus títulos, resumos e palavras-chave. Todos os trabalhos, incluindo teses de doutorado (T&amp;Ds) e trabalhos de conclusão de curso (TCCs), foram agrupados sem distinção de tipo. Cada texto passou por um pré-processamento simples, que incluiu remoção de pontuações, stopwords, sequências de escape, além da conversão para letras minúsculas.</w:t>
       </w:r>
     </w:p>
     <w:p>
@@ -2196,8 +2529,3796 @@
       </w:pPr>
       <w:r>
         <w:rPr>
-          <w:rtl w:val="0"/>
-        </w:rPr>
+          <w:sz w:val="24"/>
+          <w:szCs w:val="24"/>
+          <w:rtl w:val="0"/>
+        </w:rPr>
+        <w:t xml:space="preserve">2 - Embedding</w:t>
+      </w:r>
+    </w:p>
+    <w:p>
+      <w:pPr>
+        <w:ind w:left="0" w:firstLine="720"/>
+        <w:jc w:val="both"/>
+        <w:rPr>
+          <w:sz w:val="24"/>
+          <w:szCs w:val="24"/>
+        </w:rPr>
+      </w:pPr>
+      <w:r>
+        <w:rPr>
+          <w:rtl w:val="0"/>
+        </w:rPr>
+      </w:r>
+    </w:p>
+    <w:p>
+      <w:pPr>
+        <w:ind w:left="0" w:firstLine="720"/>
+        <w:jc w:val="both"/>
+        <w:rPr>
+          <w:sz w:val="24"/>
+          <w:szCs w:val="24"/>
+        </w:rPr>
+      </w:pPr>
+      <w:r>
+        <w:rPr>
+          <w:sz w:val="24"/>
+          <w:szCs w:val="24"/>
+          <w:rtl w:val="0"/>
+        </w:rPr>
+        <w:t xml:space="preserve">Todos os documentos foram representados por vetores de embeddings de 768 dimensões gerados pelo BERTimbau, um modelo pré-treinado em dados em português.</w:t>
+      </w:r>
+    </w:p>
+    <w:p>
+      <w:pPr>
+        <w:ind w:left="0" w:firstLine="720"/>
+        <w:jc w:val="both"/>
+        <w:rPr>
+          <w:sz w:val="24"/>
+          <w:szCs w:val="24"/>
+        </w:rPr>
+      </w:pPr>
+      <w:r>
+        <w:rPr>
+          <w:rtl w:val="0"/>
+        </w:rPr>
+      </w:r>
+    </w:p>
+    <w:p>
+      <w:pPr>
+        <w:ind w:left="0" w:firstLine="720"/>
+        <w:jc w:val="both"/>
+        <w:rPr>
+          <w:sz w:val="24"/>
+          <w:szCs w:val="24"/>
+        </w:rPr>
+      </w:pPr>
+      <w:r>
+        <w:rPr>
+          <w:sz w:val="24"/>
+          <w:szCs w:val="24"/>
+          <w:rtl w:val="0"/>
+        </w:rPr>
+        <w:t xml:space="preserve">3 - Redução de dimensionalidade</w:t>
+      </w:r>
+    </w:p>
+    <w:p>
+      <w:pPr>
+        <w:ind w:left="0" w:firstLine="720"/>
+        <w:jc w:val="both"/>
+        <w:rPr>
+          <w:sz w:val="24"/>
+          <w:szCs w:val="24"/>
+        </w:rPr>
+      </w:pPr>
+      <w:r>
+        <w:rPr>
+          <w:rtl w:val="0"/>
+        </w:rPr>
+      </w:r>
+    </w:p>
+    <w:p>
+      <w:pPr>
+        <w:ind w:left="0" w:firstLine="720"/>
+        <w:jc w:val="both"/>
+        <w:rPr>
+          <w:sz w:val="24"/>
+          <w:szCs w:val="24"/>
+        </w:rPr>
+      </w:pPr>
+      <w:r>
+        <w:rPr>
+          <w:sz w:val="24"/>
+          <w:szCs w:val="24"/>
+          <w:rtl w:val="0"/>
+        </w:rPr>
+        <w:t xml:space="preserve">Em seguida, aplicou-se o algoritmo UMAP para reduzir a dimensionalidade dos embeddings para 4 dimensões. Essa etapa é crucial para otimizar a clusterização posterior, pois embeddings de alta dimensão podem capturar variações irrelevantes nos dados. A redução de dimensionalidade concentra-se nas variações mais significativas e interpretáveis.</w:t>
+      </w:r>
+    </w:p>
+    <w:p>
+      <w:pPr>
+        <w:ind w:left="0" w:firstLine="720"/>
+        <w:jc w:val="both"/>
+        <w:rPr>
+          <w:sz w:val="24"/>
+          <w:szCs w:val="24"/>
+        </w:rPr>
+      </w:pPr>
+      <w:r>
+        <w:rPr>
+          <w:rtl w:val="0"/>
+        </w:rPr>
+      </w:r>
+    </w:p>
+    <w:p>
+      <w:pPr>
+        <w:ind w:left="0" w:firstLine="720"/>
+        <w:jc w:val="both"/>
+        <w:rPr>
+          <w:sz w:val="24"/>
+          <w:szCs w:val="24"/>
+        </w:rPr>
+      </w:pPr>
+      <w:r>
+        <w:rPr>
+          <w:sz w:val="24"/>
+          <w:szCs w:val="24"/>
+          <w:rtl w:val="0"/>
+        </w:rPr>
+        <w:t xml:space="preserve">4 - Clusterização</w:t>
+      </w:r>
+    </w:p>
+    <w:p>
+      <w:pPr>
+        <w:ind w:left="0" w:firstLine="720"/>
+        <w:jc w:val="both"/>
+        <w:rPr>
+          <w:sz w:val="24"/>
+          <w:szCs w:val="24"/>
+        </w:rPr>
+      </w:pPr>
+      <w:r>
+        <w:rPr>
+          <w:rtl w:val="0"/>
+        </w:rPr>
+      </w:r>
+    </w:p>
+    <w:p>
+      <w:pPr>
+        <w:ind w:left="0" w:firstLine="720"/>
+        <w:jc w:val="both"/>
+        <w:rPr>
+          <w:sz w:val="24"/>
+          <w:szCs w:val="24"/>
+        </w:rPr>
+      </w:pPr>
+      <w:r>
+        <w:rPr>
+          <w:sz w:val="24"/>
+          <w:szCs w:val="24"/>
+          <w:rtl w:val="0"/>
+        </w:rPr>
+        <w:t xml:space="preserve">Os embeddings reduzidos foram agrupados em clusters utilizando o algoritmo HDBSCAN. Cada cluster representa um tópico distinto, com um mínimo de 3 documentos por cluster.</w:t>
+      </w:r>
+    </w:p>
+    <w:p>
+      <w:pPr>
+        <w:ind w:left="0" w:firstLine="720"/>
+        <w:jc w:val="both"/>
+        <w:rPr>
+          <w:sz w:val="24"/>
+          <w:szCs w:val="24"/>
+        </w:rPr>
+      </w:pPr>
+      <w:r>
+        <w:rPr>
+          <w:rtl w:val="0"/>
+        </w:rPr>
+      </w:r>
+    </w:p>
+    <w:p>
+      <w:pPr>
+        <w:ind w:left="0" w:firstLine="720"/>
+        <w:jc w:val="both"/>
+        <w:rPr>
+          <w:sz w:val="24"/>
+          <w:szCs w:val="24"/>
+        </w:rPr>
+      </w:pPr>
+      <w:r>
+        <w:rPr>
+          <w:sz w:val="24"/>
+          <w:szCs w:val="24"/>
+          <w:rtl w:val="0"/>
+        </w:rPr>
+        <w:t xml:space="preserve">5 - Palavras-chave dos tópicos</w:t>
+      </w:r>
+    </w:p>
+    <w:p>
+      <w:pPr>
+        <w:ind w:left="0" w:firstLine="720"/>
+        <w:jc w:val="both"/>
+        <w:rPr>
+          <w:sz w:val="24"/>
+          <w:szCs w:val="24"/>
+        </w:rPr>
+      </w:pPr>
+      <w:r>
+        <w:rPr>
+          <w:rtl w:val="0"/>
+        </w:rPr>
+      </w:r>
+    </w:p>
+    <w:p>
+      <w:pPr>
+        <w:ind w:left="0" w:firstLine="720"/>
+        <w:jc w:val="both"/>
+        <w:rPr>
+          <w:sz w:val="24"/>
+          <w:szCs w:val="24"/>
+        </w:rPr>
+      </w:pPr>
+      <w:r>
+        <w:rPr>
+          <w:sz w:val="24"/>
+          <w:szCs w:val="24"/>
+          <w:rtl w:val="0"/>
+        </w:rPr>
+        <w:t xml:space="preserve">Para identificar as palavras mais representativas de cada cluster, utilizou-se o método c-TF-IDF. Este método calcula o TF-IDF das palavras considerando cada cluster como um documento único.</w:t>
+      </w:r>
+    </w:p>
+    <w:p>
+      <w:pPr>
+        <w:ind w:left="0" w:firstLine="720"/>
+        <w:jc w:val="both"/>
+        <w:rPr>
+          <w:sz w:val="24"/>
+          <w:szCs w:val="24"/>
+        </w:rPr>
+      </w:pPr>
+      <w:r>
+        <w:rPr>
+          <w:rtl w:val="0"/>
+        </w:rPr>
+      </w:r>
+    </w:p>
+    <w:p>
+      <w:pPr>
+        <w:ind w:left="0" w:firstLine="720"/>
+        <w:jc w:val="both"/>
+        <w:rPr>
+          <w:sz w:val="24"/>
+          <w:szCs w:val="24"/>
+        </w:rPr>
+      </w:pPr>
+      <w:r>
+        <w:rPr>
+          <w:sz w:val="24"/>
+          <w:szCs w:val="24"/>
+          <w:rtl w:val="0"/>
+        </w:rPr>
+        <w:t xml:space="preserve">6 - Representação dos tópicos</w:t>
+      </w:r>
+    </w:p>
+    <w:p>
+      <w:pPr>
+        <w:ind w:left="0" w:firstLine="720"/>
+        <w:jc w:val="both"/>
+        <w:rPr>
+          <w:sz w:val="24"/>
+          <w:szCs w:val="24"/>
+        </w:rPr>
+      </w:pPr>
+      <w:r>
+        <w:rPr>
+          <w:rtl w:val="0"/>
+        </w:rPr>
+      </w:r>
+    </w:p>
+    <w:p>
+      <w:pPr>
+        <w:ind w:left="0" w:firstLine="720"/>
+        <w:jc w:val="both"/>
+        <w:rPr>
+          <w:sz w:val="24"/>
+          <w:szCs w:val="24"/>
+        </w:rPr>
+      </w:pPr>
+      <w:r>
+        <w:rPr>
+          <w:sz w:val="24"/>
+          <w:szCs w:val="24"/>
+          <w:rtl w:val="0"/>
+        </w:rPr>
+        <w:t xml:space="preserve">Para definir cada tópico em uma breve sentença, utilizou-se o ChatGPT. O prompt incluiu os 4 textos mais relevantes de cada tópico, determinados pela similaridade com a representação do tópico usando os valores do c-TF-IDF. Além disso, foram incluídas as 10 palavras-chave mais importantes calculadas para cada tópico através do c-TF-IDF.</w:t>
+      </w:r>
+    </w:p>
+    <w:p>
+      <w:pPr>
+        <w:ind w:left="0" w:firstLine="720"/>
+        <w:jc w:val="both"/>
+        <w:rPr>
+          <w:sz w:val="24"/>
+          <w:szCs w:val="24"/>
+        </w:rPr>
+      </w:pPr>
+      <w:r>
+        <w:rPr>
+          <w:rtl w:val="0"/>
+        </w:rPr>
+      </w:r>
+    </w:p>
+    <w:p>
+      <w:pPr>
+        <w:ind w:left="0" w:firstLine="720"/>
+        <w:jc w:val="both"/>
+        <w:rPr>
+          <w:sz w:val="24"/>
+          <w:szCs w:val="24"/>
+        </w:rPr>
+      </w:pPr>
+      <w:r>
+        <w:rPr>
+          <w:rtl w:val="0"/>
+        </w:rPr>
+      </w:r>
+    </w:p>
+    <w:p>
+      <w:pPr>
+        <w:ind w:left="0" w:firstLine="0"/>
+        <w:jc w:val="both"/>
+        <w:rPr>
+          <w:sz w:val="24"/>
+          <w:szCs w:val="24"/>
+        </w:rPr>
+      </w:pPr>
+      <w:r>
+        <w:rPr>
+          <w:sz w:val="24"/>
+          <w:szCs w:val="24"/>
+          <w:rtl w:val="0"/>
+        </w:rPr>
+        <w:t xml:space="preserve">Os tópicos obtidos através deste processo podem ser vistos na tabela abaixo:</w:t>
+      </w:r>
+    </w:p>
+    <w:p>
+      <w:pPr>
+        <w:ind w:left="0" w:firstLine="0"/>
+        <w:jc w:val="both"/>
+        <w:rPr>
+          <w:sz w:val="24"/>
+          <w:szCs w:val="24"/>
+        </w:rPr>
+      </w:pPr>
+      <w:r>
+        <w:rPr>
+          <w:rtl w:val="0"/>
+        </w:rPr>
+      </w:r>
+    </w:p>
+    <w:p>
+      <w:pPr>
+        <w:ind w:left="0" w:firstLine="0"/>
+        <w:jc w:val="both"/>
+        <w:rPr>
+          <w:sz w:val="24"/>
+          <w:szCs w:val="24"/>
+        </w:rPr>
+      </w:pPr>
+      <w:r>
+        <w:rPr>
+          <w:rtl w:val="0"/>
+        </w:rPr>
+      </w:r>
+    </w:p>
+    <w:tbl>
+      <w:tblPr>
+        <w:tblStyle w:val="Table1"/>
+        <w:tblW w:w="17205.0" w:type="dxa"/>
+        <w:jc w:val="center"/>
+        <w:tblBorders>
+          <w:top w:color="000000" w:space="0" w:sz="8" w:val="single"/>
+          <w:left w:color="000000" w:space="0" w:sz="8" w:val="single"/>
+          <w:bottom w:color="000000" w:space="0" w:sz="8" w:val="single"/>
+          <w:right w:color="000000" w:space="0" w:sz="8" w:val="single"/>
+          <w:insideH w:color="000000" w:space="0" w:sz="8" w:val="single"/>
+          <w:insideV w:color="000000" w:space="0" w:sz="8" w:val="single"/>
+        </w:tblBorders>
+        <w:tblLayout w:type="fixed"/>
+        <w:tblLook w:val="0600"/>
+      </w:tblPr>
+      <w:tblGrid>
+        <w:gridCol w:w="4995"/>
+        <w:gridCol w:w="1890"/>
+        <w:gridCol w:w="10320"/>
+        <w:tblGridChange w:id="0">
+          <w:tblGrid>
+            <w:gridCol w:w="4995"/>
+            <w:gridCol w:w="1890"/>
+            <w:gridCol w:w="10320"/>
+          </w:tblGrid>
+        </w:tblGridChange>
+      </w:tblGrid>
+      <w:tr>
+        <w:trPr>
+          <w:cantSplit w:val="0"/>
+          <w:tblHeader w:val="0"/>
+        </w:trPr>
+        <w:tc>
+          <w:tcPr>
+            <w:shd w:fill="auto" w:val="clear"/>
+            <w:tcMar>
+              <w:top w:w="100.0" w:type="dxa"/>
+              <w:left w:w="100.0" w:type="dxa"/>
+              <w:bottom w:w="100.0" w:type="dxa"/>
+              <w:right w:w="100.0" w:type="dxa"/>
+            </w:tcMar>
+            <w:vAlign w:val="top"/>
+          </w:tcPr>
+          <w:p>
+            <w:pPr>
+              <w:keepNext w:val="0"/>
+              <w:keepLines w:val="0"/>
+              <w:pageBreakBefore w:val="0"/>
+              <w:widowControl w:val="0"/>
+              <w:pBdr>
+                <w:top w:space="0" w:sz="0" w:val="nil"/>
+                <w:left w:space="0" w:sz="0" w:val="nil"/>
+                <w:bottom w:space="0" w:sz="0" w:val="nil"/>
+                <w:right w:space="0" w:sz="0" w:val="nil"/>
+                <w:between w:space="0" w:sz="0" w:val="nil"/>
+              </w:pBdr>
+              <w:shd w:fill="auto" w:val="clear"/>
+              <w:spacing w:after="0" w:before="0" w:line="240" w:lineRule="auto"/>
+              <w:ind w:left="0" w:right="0" w:firstLine="0"/>
+              <w:jc w:val="center"/>
+              <w:rPr>
+                <w:sz w:val="24"/>
+                <w:szCs w:val="24"/>
+              </w:rPr>
+            </w:pPr>
+            <w:r>
+              <w:rPr>
+                <w:sz w:val="24"/>
+                <w:szCs w:val="24"/>
+                <w:rtl w:val="0"/>
+              </w:rPr>
+              <w:t xml:space="preserve">Tópicos</w:t>
+            </w:r>
+          </w:p>
+        </w:tc>
+        <w:tc>
+          <w:tcPr>
+            <w:shd w:fill="auto" w:val="clear"/>
+            <w:tcMar>
+              <w:top w:w="100.0" w:type="dxa"/>
+              <w:left w:w="100.0" w:type="dxa"/>
+              <w:bottom w:w="100.0" w:type="dxa"/>
+              <w:right w:w="100.0" w:type="dxa"/>
+            </w:tcMar>
+            <w:vAlign w:val="top"/>
+          </w:tcPr>
+          <w:p>
+            <w:pPr>
+              <w:keepNext w:val="0"/>
+              <w:keepLines w:val="0"/>
+              <w:pageBreakBefore w:val="0"/>
+              <w:widowControl w:val="0"/>
+              <w:pBdr>
+                <w:top w:space="0" w:sz="0" w:val="nil"/>
+                <w:left w:space="0" w:sz="0" w:val="nil"/>
+                <w:bottom w:space="0" w:sz="0" w:val="nil"/>
+                <w:right w:space="0" w:sz="0" w:val="nil"/>
+                <w:between w:space="0" w:sz="0" w:val="nil"/>
+              </w:pBdr>
+              <w:shd w:fill="auto" w:val="clear"/>
+              <w:spacing w:after="0" w:before="0" w:line="240" w:lineRule="auto"/>
+              <w:ind w:left="0" w:right="0" w:firstLine="0"/>
+              <w:jc w:val="center"/>
+              <w:rPr>
+                <w:sz w:val="24"/>
+                <w:szCs w:val="24"/>
+              </w:rPr>
+            </w:pPr>
+            <w:r>
+              <w:rPr>
+                <w:sz w:val="24"/>
+                <w:szCs w:val="24"/>
+                <w:rtl w:val="0"/>
+              </w:rPr>
+              <w:t xml:space="preserve">Nº de Trabalhos</w:t>
+            </w:r>
+          </w:p>
+        </w:tc>
+        <w:tc>
+          <w:tcPr>
+            <w:shd w:fill="auto" w:val="clear"/>
+            <w:tcMar>
+              <w:top w:w="100.0" w:type="dxa"/>
+              <w:left w:w="100.0" w:type="dxa"/>
+              <w:bottom w:w="100.0" w:type="dxa"/>
+              <w:right w:w="100.0" w:type="dxa"/>
+            </w:tcMar>
+            <w:vAlign w:val="top"/>
+          </w:tcPr>
+          <w:p>
+            <w:pPr>
+              <w:keepNext w:val="0"/>
+              <w:keepLines w:val="0"/>
+              <w:pageBreakBefore w:val="0"/>
+              <w:widowControl w:val="0"/>
+              <w:pBdr>
+                <w:top w:space="0" w:sz="0" w:val="nil"/>
+                <w:left w:space="0" w:sz="0" w:val="nil"/>
+                <w:bottom w:space="0" w:sz="0" w:val="nil"/>
+                <w:right w:space="0" w:sz="0" w:val="nil"/>
+                <w:between w:space="0" w:sz="0" w:val="nil"/>
+              </w:pBdr>
+              <w:shd w:fill="auto" w:val="clear"/>
+              <w:spacing w:after="0" w:before="0" w:line="240" w:lineRule="auto"/>
+              <w:ind w:left="0" w:right="0" w:firstLine="0"/>
+              <w:jc w:val="center"/>
+              <w:rPr>
+                <w:sz w:val="24"/>
+                <w:szCs w:val="24"/>
+              </w:rPr>
+            </w:pPr>
+            <w:r>
+              <w:rPr>
+                <w:sz w:val="24"/>
+                <w:szCs w:val="24"/>
+                <w:rtl w:val="0"/>
+              </w:rPr>
+              <w:t xml:space="preserve">Principais Trabalhos </w:t>
+            </w:r>
+          </w:p>
+        </w:tc>
+      </w:tr>
+      <w:tr>
+        <w:trPr>
+          <w:cantSplit w:val="0"/>
+          <w:tblHeader w:val="0"/>
+        </w:trPr>
+        <w:tc>
+          <w:tcPr>
+            <w:shd w:fill="auto" w:val="clear"/>
+            <w:tcMar>
+              <w:top w:w="100.0" w:type="dxa"/>
+              <w:left w:w="100.0" w:type="dxa"/>
+              <w:bottom w:w="100.0" w:type="dxa"/>
+              <w:right w:w="100.0" w:type="dxa"/>
+            </w:tcMar>
+            <w:vAlign w:val="top"/>
+          </w:tcPr>
+          <w:p>
+            <w:pPr>
+              <w:keepNext w:val="0"/>
+              <w:keepLines w:val="0"/>
+              <w:pageBreakBefore w:val="0"/>
+              <w:widowControl w:val="0"/>
+              <w:pBdr>
+                <w:top w:space="0" w:sz="0" w:val="nil"/>
+                <w:left w:space="0" w:sz="0" w:val="nil"/>
+                <w:bottom w:space="0" w:sz="0" w:val="nil"/>
+                <w:right w:space="0" w:sz="0" w:val="nil"/>
+                <w:between w:space="0" w:sz="0" w:val="nil"/>
+              </w:pBdr>
+              <w:shd w:fill="auto" w:val="clear"/>
+              <w:spacing w:after="0" w:before="0" w:line="240" w:lineRule="auto"/>
+              <w:ind w:left="0" w:right="0" w:firstLine="0"/>
+              <w:jc w:val="left"/>
+              <w:rPr>
+                <w:sz w:val="18"/>
+                <w:szCs w:val="18"/>
+              </w:rPr>
+            </w:pPr>
+            <w:r>
+              <w:rPr>
+                <w:sz w:val="18"/>
+                <w:szCs w:val="18"/>
+                <w:rtl w:val="0"/>
+              </w:rPr>
+              <w:t xml:space="preserve">Aprendizado de Máquina em Processos Operacionais Industriais.</w:t>
+            </w:r>
+          </w:p>
+        </w:tc>
+        <w:tc>
+          <w:tcPr>
+            <w:shd w:fill="auto" w:val="clear"/>
+            <w:tcMar>
+              <w:top w:w="100.0" w:type="dxa"/>
+              <w:left w:w="100.0" w:type="dxa"/>
+              <w:bottom w:w="100.0" w:type="dxa"/>
+              <w:right w:w="100.0" w:type="dxa"/>
+            </w:tcMar>
+            <w:vAlign w:val="top"/>
+          </w:tcPr>
+          <w:p>
+            <w:pPr>
+              <w:keepNext w:val="0"/>
+              <w:keepLines w:val="0"/>
+              <w:pageBreakBefore w:val="0"/>
+              <w:widowControl w:val="0"/>
+              <w:pBdr>
+                <w:top w:space="0" w:sz="0" w:val="nil"/>
+                <w:left w:space="0" w:sz="0" w:val="nil"/>
+                <w:bottom w:space="0" w:sz="0" w:val="nil"/>
+                <w:right w:space="0" w:sz="0" w:val="nil"/>
+                <w:between w:space="0" w:sz="0" w:val="nil"/>
+              </w:pBdr>
+              <w:shd w:fill="auto" w:val="clear"/>
+              <w:spacing w:after="0" w:before="0" w:line="240" w:lineRule="auto"/>
+              <w:ind w:left="0" w:right="0" w:firstLine="0"/>
+              <w:jc w:val="center"/>
+              <w:rPr>
+                <w:sz w:val="20"/>
+                <w:szCs w:val="20"/>
+              </w:rPr>
+            </w:pPr>
+            <w:r>
+              <w:rPr>
+                <w:sz w:val="20"/>
+                <w:szCs w:val="20"/>
+                <w:rtl w:val="0"/>
+              </w:rPr>
+              <w:t xml:space="preserve">42</w:t>
+            </w:r>
+          </w:p>
+        </w:tc>
+        <w:tc>
+          <w:tcPr>
+            <w:shd w:fill="auto" w:val="clear"/>
+            <w:tcMar>
+              <w:top w:w="100.0" w:type="dxa"/>
+              <w:left w:w="100.0" w:type="dxa"/>
+              <w:bottom w:w="100.0" w:type="dxa"/>
+              <w:right w:w="100.0" w:type="dxa"/>
+            </w:tcMar>
+            <w:vAlign w:val="top"/>
+          </w:tcPr>
+          <w:p>
+            <w:pPr>
+              <w:keepNext w:val="0"/>
+              <w:keepLines w:val="0"/>
+              <w:pageBreakBefore w:val="0"/>
+              <w:widowControl w:val="0"/>
+              <w:pBdr>
+                <w:top w:space="0" w:sz="0" w:val="nil"/>
+                <w:left w:space="0" w:sz="0" w:val="nil"/>
+                <w:bottom w:space="0" w:sz="0" w:val="nil"/>
+                <w:right w:space="0" w:sz="0" w:val="nil"/>
+                <w:between w:space="0" w:sz="0" w:val="nil"/>
+              </w:pBdr>
+              <w:shd w:fill="auto" w:val="clear"/>
+              <w:spacing w:after="0" w:before="0" w:line="240" w:lineRule="auto"/>
+              <w:ind w:left="0" w:right="0" w:firstLine="0"/>
+              <w:jc w:val="center"/>
+              <w:rPr>
+                <w:sz w:val="20"/>
+                <w:szCs w:val="20"/>
+              </w:rPr>
+            </w:pPr>
+            <w:r>
+              <w:rPr>
+                <w:rtl w:val="0"/>
+              </w:rPr>
+            </w:r>
+          </w:p>
+        </w:tc>
+      </w:tr>
+      <w:tr>
+        <w:trPr>
+          <w:cantSplit w:val="0"/>
+          <w:tblHeader w:val="0"/>
+        </w:trPr>
+        <w:tc>
+          <w:tcPr>
+            <w:shd w:fill="auto" w:val="clear"/>
+            <w:tcMar>
+              <w:top w:w="100.0" w:type="dxa"/>
+              <w:left w:w="100.0" w:type="dxa"/>
+              <w:bottom w:w="100.0" w:type="dxa"/>
+              <w:right w:w="100.0" w:type="dxa"/>
+            </w:tcMar>
+            <w:vAlign w:val="top"/>
+          </w:tcPr>
+          <w:p>
+            <w:pPr>
+              <w:keepNext w:val="0"/>
+              <w:keepLines w:val="0"/>
+              <w:pageBreakBefore w:val="0"/>
+              <w:widowControl w:val="0"/>
+              <w:pBdr>
+                <w:top w:space="0" w:sz="0" w:val="nil"/>
+                <w:left w:space="0" w:sz="0" w:val="nil"/>
+                <w:bottom w:space="0" w:sz="0" w:val="nil"/>
+                <w:right w:space="0" w:sz="0" w:val="nil"/>
+                <w:between w:space="0" w:sz="0" w:val="nil"/>
+              </w:pBdr>
+              <w:shd w:fill="auto" w:val="clear"/>
+              <w:spacing w:after="0" w:before="0" w:line="240" w:lineRule="auto"/>
+              <w:ind w:left="0" w:right="0" w:firstLine="0"/>
+              <w:jc w:val="left"/>
+              <w:rPr>
+                <w:sz w:val="18"/>
+                <w:szCs w:val="18"/>
+              </w:rPr>
+            </w:pPr>
+            <w:r>
+              <w:rPr>
+                <w:sz w:val="18"/>
+                <w:szCs w:val="18"/>
+                <w:rtl w:val="0"/>
+              </w:rPr>
+              <w:t xml:space="preserve">Detecção de plágio e notícias falsas em português.</w:t>
+            </w:r>
+          </w:p>
+        </w:tc>
+        <w:tc>
+          <w:tcPr>
+            <w:shd w:fill="auto" w:val="clear"/>
+            <w:tcMar>
+              <w:top w:w="100.0" w:type="dxa"/>
+              <w:left w:w="100.0" w:type="dxa"/>
+              <w:bottom w:w="100.0" w:type="dxa"/>
+              <w:right w:w="100.0" w:type="dxa"/>
+            </w:tcMar>
+            <w:vAlign w:val="top"/>
+          </w:tcPr>
+          <w:p>
+            <w:pPr>
+              <w:keepNext w:val="0"/>
+              <w:keepLines w:val="0"/>
+              <w:pageBreakBefore w:val="0"/>
+              <w:widowControl w:val="0"/>
+              <w:pBdr>
+                <w:top w:space="0" w:sz="0" w:val="nil"/>
+                <w:left w:space="0" w:sz="0" w:val="nil"/>
+                <w:bottom w:space="0" w:sz="0" w:val="nil"/>
+                <w:right w:space="0" w:sz="0" w:val="nil"/>
+                <w:between w:space="0" w:sz="0" w:val="nil"/>
+              </w:pBdr>
+              <w:shd w:fill="auto" w:val="clear"/>
+              <w:spacing w:after="0" w:before="0" w:line="240" w:lineRule="auto"/>
+              <w:ind w:left="0" w:right="0" w:firstLine="0"/>
+              <w:jc w:val="center"/>
+              <w:rPr>
+                <w:sz w:val="20"/>
+                <w:szCs w:val="20"/>
+              </w:rPr>
+            </w:pPr>
+            <w:r>
+              <w:rPr>
+                <w:sz w:val="20"/>
+                <w:szCs w:val="20"/>
+                <w:rtl w:val="0"/>
+              </w:rPr>
+              <w:t xml:space="preserve">19</w:t>
+            </w:r>
+          </w:p>
+        </w:tc>
+        <w:tc>
+          <w:tcPr>
+            <w:shd w:fill="auto" w:val="clear"/>
+            <w:tcMar>
+              <w:top w:w="100.0" w:type="dxa"/>
+              <w:left w:w="100.0" w:type="dxa"/>
+              <w:bottom w:w="100.0" w:type="dxa"/>
+              <w:right w:w="100.0" w:type="dxa"/>
+            </w:tcMar>
+            <w:vAlign w:val="top"/>
+          </w:tcPr>
+          <w:p>
+            <w:pPr>
+              <w:keepNext w:val="0"/>
+              <w:keepLines w:val="0"/>
+              <w:pageBreakBefore w:val="0"/>
+              <w:widowControl w:val="0"/>
+              <w:pBdr>
+                <w:top w:space="0" w:sz="0" w:val="nil"/>
+                <w:left w:space="0" w:sz="0" w:val="nil"/>
+                <w:bottom w:space="0" w:sz="0" w:val="nil"/>
+                <w:right w:space="0" w:sz="0" w:val="nil"/>
+                <w:between w:space="0" w:sz="0" w:val="nil"/>
+              </w:pBdr>
+              <w:shd w:fill="auto" w:val="clear"/>
+              <w:spacing w:after="0" w:before="0" w:line="240" w:lineRule="auto"/>
+              <w:ind w:left="0" w:right="0" w:firstLine="0"/>
+              <w:jc w:val="center"/>
+              <w:rPr>
+                <w:sz w:val="20"/>
+                <w:szCs w:val="20"/>
+              </w:rPr>
+            </w:pPr>
+            <w:r>
+              <w:rPr>
+                <w:rtl w:val="0"/>
+              </w:rPr>
+            </w:r>
+          </w:p>
+        </w:tc>
+      </w:tr>
+      <w:tr>
+        <w:trPr>
+          <w:cantSplit w:val="0"/>
+          <w:tblHeader w:val="0"/>
+        </w:trPr>
+        <w:tc>
+          <w:tcPr>
+            <w:shd w:fill="auto" w:val="clear"/>
+            <w:tcMar>
+              <w:top w:w="100.0" w:type="dxa"/>
+              <w:left w:w="100.0" w:type="dxa"/>
+              <w:bottom w:w="100.0" w:type="dxa"/>
+              <w:right w:w="100.0" w:type="dxa"/>
+            </w:tcMar>
+            <w:vAlign w:val="top"/>
+          </w:tcPr>
+          <w:p>
+            <w:pPr>
+              <w:keepNext w:val="0"/>
+              <w:keepLines w:val="0"/>
+              <w:pageBreakBefore w:val="0"/>
+              <w:widowControl w:val="0"/>
+              <w:pBdr>
+                <w:top w:space="0" w:sz="0" w:val="nil"/>
+                <w:left w:space="0" w:sz="0" w:val="nil"/>
+                <w:bottom w:space="0" w:sz="0" w:val="nil"/>
+                <w:right w:space="0" w:sz="0" w:val="nil"/>
+                <w:between w:space="0" w:sz="0" w:val="nil"/>
+              </w:pBdr>
+              <w:shd w:fill="auto" w:val="clear"/>
+              <w:spacing w:after="0" w:before="0" w:line="240" w:lineRule="auto"/>
+              <w:ind w:left="0" w:right="0" w:firstLine="0"/>
+              <w:jc w:val="left"/>
+              <w:rPr>
+                <w:sz w:val="18"/>
+                <w:szCs w:val="18"/>
+              </w:rPr>
+            </w:pPr>
+            <w:r>
+              <w:rPr>
+                <w:sz w:val="18"/>
+                <w:szCs w:val="18"/>
+                <w:rtl w:val="0"/>
+              </w:rPr>
+              <w:t xml:space="preserve">Previsão e monitoramento de energia sustentável e eficiente.</w:t>
+            </w:r>
+          </w:p>
+        </w:tc>
+        <w:tc>
+          <w:tcPr>
+            <w:shd w:fill="auto" w:val="clear"/>
+            <w:tcMar>
+              <w:top w:w="100.0" w:type="dxa"/>
+              <w:left w:w="100.0" w:type="dxa"/>
+              <w:bottom w:w="100.0" w:type="dxa"/>
+              <w:right w:w="100.0" w:type="dxa"/>
+            </w:tcMar>
+            <w:vAlign w:val="top"/>
+          </w:tcPr>
+          <w:p>
+            <w:pPr>
+              <w:keepNext w:val="0"/>
+              <w:keepLines w:val="0"/>
+              <w:pageBreakBefore w:val="0"/>
+              <w:widowControl w:val="0"/>
+              <w:pBdr>
+                <w:top w:space="0" w:sz="0" w:val="nil"/>
+                <w:left w:space="0" w:sz="0" w:val="nil"/>
+                <w:bottom w:space="0" w:sz="0" w:val="nil"/>
+                <w:right w:space="0" w:sz="0" w:val="nil"/>
+                <w:between w:space="0" w:sz="0" w:val="nil"/>
+              </w:pBdr>
+              <w:shd w:fill="auto" w:val="clear"/>
+              <w:spacing w:after="0" w:before="0" w:line="240" w:lineRule="auto"/>
+              <w:ind w:left="0" w:right="0" w:firstLine="0"/>
+              <w:jc w:val="center"/>
+              <w:rPr>
+                <w:sz w:val="20"/>
+                <w:szCs w:val="20"/>
+              </w:rPr>
+            </w:pPr>
+            <w:r>
+              <w:rPr>
+                <w:sz w:val="20"/>
+                <w:szCs w:val="20"/>
+                <w:rtl w:val="0"/>
+              </w:rPr>
+              <w:t xml:space="preserve">18</w:t>
+            </w:r>
+          </w:p>
+        </w:tc>
+        <w:tc>
+          <w:tcPr>
+            <w:shd w:fill="auto" w:val="clear"/>
+            <w:tcMar>
+              <w:top w:w="100.0" w:type="dxa"/>
+              <w:left w:w="100.0" w:type="dxa"/>
+              <w:bottom w:w="100.0" w:type="dxa"/>
+              <w:right w:w="100.0" w:type="dxa"/>
+            </w:tcMar>
+            <w:vAlign w:val="top"/>
+          </w:tcPr>
+          <w:p>
+            <w:pPr>
+              <w:keepNext w:val="0"/>
+              <w:keepLines w:val="0"/>
+              <w:pageBreakBefore w:val="0"/>
+              <w:widowControl w:val="0"/>
+              <w:pBdr>
+                <w:top w:space="0" w:sz="0" w:val="nil"/>
+                <w:left w:space="0" w:sz="0" w:val="nil"/>
+                <w:bottom w:space="0" w:sz="0" w:val="nil"/>
+                <w:right w:space="0" w:sz="0" w:val="nil"/>
+                <w:between w:space="0" w:sz="0" w:val="nil"/>
+              </w:pBdr>
+              <w:shd w:fill="auto" w:val="clear"/>
+              <w:spacing w:after="0" w:before="0" w:line="240" w:lineRule="auto"/>
+              <w:ind w:left="0" w:right="0" w:firstLine="0"/>
+              <w:jc w:val="center"/>
+              <w:rPr>
+                <w:sz w:val="20"/>
+                <w:szCs w:val="20"/>
+              </w:rPr>
+            </w:pPr>
+            <w:r>
+              <w:rPr>
+                <w:rtl w:val="0"/>
+              </w:rPr>
+            </w:r>
+          </w:p>
+        </w:tc>
+      </w:tr>
+      <w:tr>
+        <w:trPr>
+          <w:cantSplit w:val="0"/>
+          <w:tblHeader w:val="0"/>
+        </w:trPr>
+        <w:tc>
+          <w:tcPr>
+            <w:shd w:fill="auto" w:val="clear"/>
+            <w:tcMar>
+              <w:top w:w="100.0" w:type="dxa"/>
+              <w:left w:w="100.0" w:type="dxa"/>
+              <w:bottom w:w="100.0" w:type="dxa"/>
+              <w:right w:w="100.0" w:type="dxa"/>
+            </w:tcMar>
+            <w:vAlign w:val="top"/>
+          </w:tcPr>
+          <w:p>
+            <w:pPr>
+              <w:keepNext w:val="0"/>
+              <w:keepLines w:val="0"/>
+              <w:pageBreakBefore w:val="0"/>
+              <w:widowControl w:val="0"/>
+              <w:pBdr>
+                <w:top w:space="0" w:sz="0" w:val="nil"/>
+                <w:left w:space="0" w:sz="0" w:val="nil"/>
+                <w:bottom w:space="0" w:sz="0" w:val="nil"/>
+                <w:right w:space="0" w:sz="0" w:val="nil"/>
+                <w:between w:space="0" w:sz="0" w:val="nil"/>
+              </w:pBdr>
+              <w:shd w:fill="auto" w:val="clear"/>
+              <w:spacing w:after="0" w:before="0" w:line="240" w:lineRule="auto"/>
+              <w:ind w:left="0" w:right="0" w:firstLine="0"/>
+              <w:jc w:val="left"/>
+              <w:rPr>
+                <w:sz w:val="18"/>
+                <w:szCs w:val="18"/>
+              </w:rPr>
+            </w:pPr>
+            <w:r>
+              <w:rPr>
+                <w:sz w:val="18"/>
+                <w:szCs w:val="18"/>
+                <w:rtl w:val="0"/>
+              </w:rPr>
+              <w:t xml:space="preserve">Redes Neurais em Combustão e Lógica Fuzzy</w:t>
+            </w:r>
+          </w:p>
+        </w:tc>
+        <w:tc>
+          <w:tcPr>
+            <w:shd w:fill="auto" w:val="clear"/>
+            <w:tcMar>
+              <w:top w:w="100.0" w:type="dxa"/>
+              <w:left w:w="100.0" w:type="dxa"/>
+              <w:bottom w:w="100.0" w:type="dxa"/>
+              <w:right w:w="100.0" w:type="dxa"/>
+            </w:tcMar>
+            <w:vAlign w:val="top"/>
+          </w:tcPr>
+          <w:p>
+            <w:pPr>
+              <w:keepNext w:val="0"/>
+              <w:keepLines w:val="0"/>
+              <w:pageBreakBefore w:val="0"/>
+              <w:widowControl w:val="0"/>
+              <w:pBdr>
+                <w:top w:space="0" w:sz="0" w:val="nil"/>
+                <w:left w:space="0" w:sz="0" w:val="nil"/>
+                <w:bottom w:space="0" w:sz="0" w:val="nil"/>
+                <w:right w:space="0" w:sz="0" w:val="nil"/>
+                <w:between w:space="0" w:sz="0" w:val="nil"/>
+              </w:pBdr>
+              <w:shd w:fill="auto" w:val="clear"/>
+              <w:spacing w:after="0" w:before="0" w:line="240" w:lineRule="auto"/>
+              <w:ind w:left="0" w:right="0" w:firstLine="0"/>
+              <w:jc w:val="center"/>
+              <w:rPr>
+                <w:sz w:val="20"/>
+                <w:szCs w:val="20"/>
+              </w:rPr>
+            </w:pPr>
+            <w:r>
+              <w:rPr>
+                <w:sz w:val="20"/>
+                <w:szCs w:val="20"/>
+                <w:rtl w:val="0"/>
+              </w:rPr>
+              <w:t xml:space="preserve">11</w:t>
+            </w:r>
+          </w:p>
+        </w:tc>
+        <w:tc>
+          <w:tcPr>
+            <w:shd w:fill="auto" w:val="clear"/>
+            <w:tcMar>
+              <w:top w:w="100.0" w:type="dxa"/>
+              <w:left w:w="100.0" w:type="dxa"/>
+              <w:bottom w:w="100.0" w:type="dxa"/>
+              <w:right w:w="100.0" w:type="dxa"/>
+            </w:tcMar>
+            <w:vAlign w:val="top"/>
+          </w:tcPr>
+          <w:p>
+            <w:pPr>
+              <w:keepNext w:val="0"/>
+              <w:keepLines w:val="0"/>
+              <w:pageBreakBefore w:val="0"/>
+              <w:widowControl w:val="0"/>
+              <w:pBdr>
+                <w:top w:space="0" w:sz="0" w:val="nil"/>
+                <w:left w:space="0" w:sz="0" w:val="nil"/>
+                <w:bottom w:space="0" w:sz="0" w:val="nil"/>
+                <w:right w:space="0" w:sz="0" w:val="nil"/>
+                <w:between w:space="0" w:sz="0" w:val="nil"/>
+              </w:pBdr>
+              <w:shd w:fill="auto" w:val="clear"/>
+              <w:spacing w:after="0" w:before="0" w:line="240" w:lineRule="auto"/>
+              <w:ind w:left="0" w:right="0" w:firstLine="0"/>
+              <w:jc w:val="center"/>
+              <w:rPr>
+                <w:sz w:val="20"/>
+                <w:szCs w:val="20"/>
+              </w:rPr>
+            </w:pPr>
+            <w:r>
+              <w:rPr>
+                <w:rtl w:val="0"/>
+              </w:rPr>
+            </w:r>
+          </w:p>
+        </w:tc>
+      </w:tr>
+      <w:tr>
+        <w:trPr>
+          <w:cantSplit w:val="0"/>
+          <w:tblHeader w:val="0"/>
+        </w:trPr>
+        <w:tc>
+          <w:tcPr>
+            <w:shd w:fill="auto" w:val="clear"/>
+            <w:tcMar>
+              <w:top w:w="100.0" w:type="dxa"/>
+              <w:left w:w="100.0" w:type="dxa"/>
+              <w:bottom w:w="100.0" w:type="dxa"/>
+              <w:right w:w="100.0" w:type="dxa"/>
+            </w:tcMar>
+            <w:vAlign w:val="top"/>
+          </w:tcPr>
+          <w:p>
+            <w:pPr>
+              <w:keepNext w:val="0"/>
+              <w:keepLines w:val="0"/>
+              <w:pageBreakBefore w:val="0"/>
+              <w:widowControl w:val="0"/>
+              <w:pBdr>
+                <w:top w:space="0" w:sz="0" w:val="nil"/>
+                <w:left w:space="0" w:sz="0" w:val="nil"/>
+                <w:bottom w:space="0" w:sz="0" w:val="nil"/>
+                <w:right w:space="0" w:sz="0" w:val="nil"/>
+                <w:between w:space="0" w:sz="0" w:val="nil"/>
+              </w:pBdr>
+              <w:shd w:fill="auto" w:val="clear"/>
+              <w:spacing w:after="0" w:before="0" w:line="240" w:lineRule="auto"/>
+              <w:ind w:left="0" w:right="0" w:firstLine="0"/>
+              <w:jc w:val="left"/>
+              <w:rPr>
+                <w:sz w:val="18"/>
+                <w:szCs w:val="18"/>
+              </w:rPr>
+            </w:pPr>
+            <w:r>
+              <w:rPr>
+                <w:sz w:val="18"/>
+                <w:szCs w:val="18"/>
+                <w:rtl w:val="0"/>
+              </w:rPr>
+              <w:t xml:space="preserve">Estimação e propagação acústica utilizando redes neurais</w:t>
+            </w:r>
+          </w:p>
+        </w:tc>
+        <w:tc>
+          <w:tcPr>
+            <w:shd w:fill="auto" w:val="clear"/>
+            <w:tcMar>
+              <w:top w:w="100.0" w:type="dxa"/>
+              <w:left w:w="100.0" w:type="dxa"/>
+              <w:bottom w:w="100.0" w:type="dxa"/>
+              <w:right w:w="100.0" w:type="dxa"/>
+            </w:tcMar>
+            <w:vAlign w:val="top"/>
+          </w:tcPr>
+          <w:p>
+            <w:pPr>
+              <w:keepNext w:val="0"/>
+              <w:keepLines w:val="0"/>
+              <w:pageBreakBefore w:val="0"/>
+              <w:widowControl w:val="0"/>
+              <w:pBdr>
+                <w:top w:space="0" w:sz="0" w:val="nil"/>
+                <w:left w:space="0" w:sz="0" w:val="nil"/>
+                <w:bottom w:space="0" w:sz="0" w:val="nil"/>
+                <w:right w:space="0" w:sz="0" w:val="nil"/>
+                <w:between w:space="0" w:sz="0" w:val="nil"/>
+              </w:pBdr>
+              <w:shd w:fill="auto" w:val="clear"/>
+              <w:spacing w:after="0" w:before="0" w:line="240" w:lineRule="auto"/>
+              <w:ind w:left="0" w:right="0" w:firstLine="0"/>
+              <w:jc w:val="center"/>
+              <w:rPr>
+                <w:sz w:val="20"/>
+                <w:szCs w:val="20"/>
+              </w:rPr>
+            </w:pPr>
+            <w:r>
+              <w:rPr>
+                <w:sz w:val="20"/>
+                <w:szCs w:val="20"/>
+                <w:rtl w:val="0"/>
+              </w:rPr>
+              <w:t xml:space="preserve">8</w:t>
+            </w:r>
+          </w:p>
+        </w:tc>
+        <w:tc>
+          <w:tcPr>
+            <w:shd w:fill="auto" w:val="clear"/>
+            <w:tcMar>
+              <w:top w:w="100.0" w:type="dxa"/>
+              <w:left w:w="100.0" w:type="dxa"/>
+              <w:bottom w:w="100.0" w:type="dxa"/>
+              <w:right w:w="100.0" w:type="dxa"/>
+            </w:tcMar>
+            <w:vAlign w:val="top"/>
+          </w:tcPr>
+          <w:p>
+            <w:pPr>
+              <w:keepNext w:val="0"/>
+              <w:keepLines w:val="0"/>
+              <w:pageBreakBefore w:val="0"/>
+              <w:widowControl w:val="0"/>
+              <w:pBdr>
+                <w:top w:space="0" w:sz="0" w:val="nil"/>
+                <w:left w:space="0" w:sz="0" w:val="nil"/>
+                <w:bottom w:space="0" w:sz="0" w:val="nil"/>
+                <w:right w:space="0" w:sz="0" w:val="nil"/>
+                <w:between w:space="0" w:sz="0" w:val="nil"/>
+              </w:pBdr>
+              <w:shd w:fill="auto" w:val="clear"/>
+              <w:spacing w:after="0" w:before="0" w:line="240" w:lineRule="auto"/>
+              <w:ind w:left="0" w:right="0" w:firstLine="0"/>
+              <w:jc w:val="center"/>
+              <w:rPr>
+                <w:sz w:val="20"/>
+                <w:szCs w:val="20"/>
+              </w:rPr>
+            </w:pPr>
+            <w:r>
+              <w:rPr>
+                <w:rtl w:val="0"/>
+              </w:rPr>
+            </w:r>
+          </w:p>
+        </w:tc>
+      </w:tr>
+      <w:tr>
+        <w:trPr>
+          <w:cantSplit w:val="0"/>
+          <w:tblHeader w:val="0"/>
+        </w:trPr>
+        <w:tc>
+          <w:tcPr>
+            <w:shd w:fill="auto" w:val="clear"/>
+            <w:tcMar>
+              <w:top w:w="100.0" w:type="dxa"/>
+              <w:left w:w="100.0" w:type="dxa"/>
+              <w:bottom w:w="100.0" w:type="dxa"/>
+              <w:right w:w="100.0" w:type="dxa"/>
+            </w:tcMar>
+            <w:vAlign w:val="top"/>
+          </w:tcPr>
+          <w:p>
+            <w:pPr>
+              <w:keepNext w:val="0"/>
+              <w:keepLines w:val="0"/>
+              <w:pageBreakBefore w:val="0"/>
+              <w:widowControl w:val="0"/>
+              <w:pBdr>
+                <w:top w:space="0" w:sz="0" w:val="nil"/>
+                <w:left w:space="0" w:sz="0" w:val="nil"/>
+                <w:bottom w:space="0" w:sz="0" w:val="nil"/>
+                <w:right w:space="0" w:sz="0" w:val="nil"/>
+                <w:between w:space="0" w:sz="0" w:val="nil"/>
+              </w:pBdr>
+              <w:shd w:fill="auto" w:val="clear"/>
+              <w:spacing w:after="0" w:before="0" w:line="240" w:lineRule="auto"/>
+              <w:ind w:left="0" w:right="0" w:firstLine="0"/>
+              <w:jc w:val="left"/>
+              <w:rPr>
+                <w:sz w:val="18"/>
+                <w:szCs w:val="18"/>
+              </w:rPr>
+            </w:pPr>
+            <w:r>
+              <w:rPr>
+                <w:sz w:val="18"/>
+                <w:szCs w:val="18"/>
+                <w:rtl w:val="0"/>
+              </w:rPr>
+              <w:t xml:space="preserve">Tecnologias emergentes na auditoria e contabilidade empresarial</w:t>
+            </w:r>
+          </w:p>
+        </w:tc>
+        <w:tc>
+          <w:tcPr>
+            <w:shd w:fill="auto" w:val="clear"/>
+            <w:tcMar>
+              <w:top w:w="100.0" w:type="dxa"/>
+              <w:left w:w="100.0" w:type="dxa"/>
+              <w:bottom w:w="100.0" w:type="dxa"/>
+              <w:right w:w="100.0" w:type="dxa"/>
+            </w:tcMar>
+            <w:vAlign w:val="top"/>
+          </w:tcPr>
+          <w:p>
+            <w:pPr>
+              <w:keepNext w:val="0"/>
+              <w:keepLines w:val="0"/>
+              <w:pageBreakBefore w:val="0"/>
+              <w:widowControl w:val="0"/>
+              <w:pBdr>
+                <w:top w:space="0" w:sz="0" w:val="nil"/>
+                <w:left w:space="0" w:sz="0" w:val="nil"/>
+                <w:bottom w:space="0" w:sz="0" w:val="nil"/>
+                <w:right w:space="0" w:sz="0" w:val="nil"/>
+                <w:between w:space="0" w:sz="0" w:val="nil"/>
+              </w:pBdr>
+              <w:shd w:fill="auto" w:val="clear"/>
+              <w:spacing w:after="0" w:before="0" w:line="240" w:lineRule="auto"/>
+              <w:ind w:left="0" w:right="0" w:firstLine="0"/>
+              <w:jc w:val="center"/>
+              <w:rPr>
+                <w:sz w:val="20"/>
+                <w:szCs w:val="20"/>
+              </w:rPr>
+            </w:pPr>
+            <w:r>
+              <w:rPr>
+                <w:sz w:val="20"/>
+                <w:szCs w:val="20"/>
+                <w:rtl w:val="0"/>
+              </w:rPr>
+              <w:t xml:space="preserve">8</w:t>
+            </w:r>
+          </w:p>
+        </w:tc>
+        <w:tc>
+          <w:tcPr>
+            <w:shd w:fill="auto" w:val="clear"/>
+            <w:tcMar>
+              <w:top w:w="100.0" w:type="dxa"/>
+              <w:left w:w="100.0" w:type="dxa"/>
+              <w:bottom w:w="100.0" w:type="dxa"/>
+              <w:right w:w="100.0" w:type="dxa"/>
+            </w:tcMar>
+            <w:vAlign w:val="top"/>
+          </w:tcPr>
+          <w:p>
+            <w:pPr>
+              <w:keepNext w:val="0"/>
+              <w:keepLines w:val="0"/>
+              <w:pageBreakBefore w:val="0"/>
+              <w:widowControl w:val="0"/>
+              <w:pBdr>
+                <w:top w:space="0" w:sz="0" w:val="nil"/>
+                <w:left w:space="0" w:sz="0" w:val="nil"/>
+                <w:bottom w:space="0" w:sz="0" w:val="nil"/>
+                <w:right w:space="0" w:sz="0" w:val="nil"/>
+                <w:between w:space="0" w:sz="0" w:val="nil"/>
+              </w:pBdr>
+              <w:shd w:fill="auto" w:val="clear"/>
+              <w:spacing w:after="0" w:before="0" w:line="240" w:lineRule="auto"/>
+              <w:ind w:left="0" w:right="0" w:firstLine="0"/>
+              <w:jc w:val="center"/>
+              <w:rPr>
+                <w:sz w:val="20"/>
+                <w:szCs w:val="20"/>
+              </w:rPr>
+            </w:pPr>
+            <w:r>
+              <w:rPr>
+                <w:rtl w:val="0"/>
+              </w:rPr>
+            </w:r>
+          </w:p>
+        </w:tc>
+      </w:tr>
+      <w:tr>
+        <w:trPr>
+          <w:cantSplit w:val="0"/>
+          <w:tblHeader w:val="0"/>
+        </w:trPr>
+        <w:tc>
+          <w:tcPr>
+            <w:shd w:fill="auto" w:val="clear"/>
+            <w:tcMar>
+              <w:top w:w="100.0" w:type="dxa"/>
+              <w:left w:w="100.0" w:type="dxa"/>
+              <w:bottom w:w="100.0" w:type="dxa"/>
+              <w:right w:w="100.0" w:type="dxa"/>
+            </w:tcMar>
+            <w:vAlign w:val="top"/>
+          </w:tcPr>
+          <w:p>
+            <w:pPr>
+              <w:keepNext w:val="0"/>
+              <w:keepLines w:val="0"/>
+              <w:pageBreakBefore w:val="0"/>
+              <w:widowControl w:val="0"/>
+              <w:pBdr>
+                <w:top w:space="0" w:sz="0" w:val="nil"/>
+                <w:left w:space="0" w:sz="0" w:val="nil"/>
+                <w:bottom w:space="0" w:sz="0" w:val="nil"/>
+                <w:right w:space="0" w:sz="0" w:val="nil"/>
+                <w:between w:space="0" w:sz="0" w:val="nil"/>
+              </w:pBdr>
+              <w:shd w:fill="auto" w:val="clear"/>
+              <w:spacing w:after="0" w:before="0" w:line="240" w:lineRule="auto"/>
+              <w:ind w:left="0" w:right="0" w:firstLine="0"/>
+              <w:jc w:val="left"/>
+              <w:rPr>
+                <w:sz w:val="18"/>
+                <w:szCs w:val="18"/>
+              </w:rPr>
+            </w:pPr>
+            <w:r>
+              <w:rPr>
+                <w:sz w:val="18"/>
+                <w:szCs w:val="18"/>
+                <w:rtl w:val="0"/>
+              </w:rPr>
+              <w:t xml:space="preserve">Processamento de áudio e acústica em diversos contextos</w:t>
+            </w:r>
+          </w:p>
+        </w:tc>
+        <w:tc>
+          <w:tcPr>
+            <w:shd w:fill="auto" w:val="clear"/>
+            <w:tcMar>
+              <w:top w:w="100.0" w:type="dxa"/>
+              <w:left w:w="100.0" w:type="dxa"/>
+              <w:bottom w:w="100.0" w:type="dxa"/>
+              <w:right w:w="100.0" w:type="dxa"/>
+            </w:tcMar>
+            <w:vAlign w:val="top"/>
+          </w:tcPr>
+          <w:p>
+            <w:pPr>
+              <w:keepNext w:val="0"/>
+              <w:keepLines w:val="0"/>
+              <w:pageBreakBefore w:val="0"/>
+              <w:widowControl w:val="0"/>
+              <w:pBdr>
+                <w:top w:space="0" w:sz="0" w:val="nil"/>
+                <w:left w:space="0" w:sz="0" w:val="nil"/>
+                <w:bottom w:space="0" w:sz="0" w:val="nil"/>
+                <w:right w:space="0" w:sz="0" w:val="nil"/>
+                <w:between w:space="0" w:sz="0" w:val="nil"/>
+              </w:pBdr>
+              <w:shd w:fill="auto" w:val="clear"/>
+              <w:spacing w:after="0" w:before="0" w:line="240" w:lineRule="auto"/>
+              <w:ind w:left="0" w:right="0" w:firstLine="0"/>
+              <w:jc w:val="center"/>
+              <w:rPr>
+                <w:sz w:val="20"/>
+                <w:szCs w:val="20"/>
+              </w:rPr>
+            </w:pPr>
+            <w:r>
+              <w:rPr>
+                <w:sz w:val="20"/>
+                <w:szCs w:val="20"/>
+                <w:rtl w:val="0"/>
+              </w:rPr>
+              <w:t xml:space="preserve">7</w:t>
+            </w:r>
+          </w:p>
+        </w:tc>
+        <w:tc>
+          <w:tcPr>
+            <w:shd w:fill="auto" w:val="clear"/>
+            <w:tcMar>
+              <w:top w:w="100.0" w:type="dxa"/>
+              <w:left w:w="100.0" w:type="dxa"/>
+              <w:bottom w:w="100.0" w:type="dxa"/>
+              <w:right w:w="100.0" w:type="dxa"/>
+            </w:tcMar>
+            <w:vAlign w:val="top"/>
+          </w:tcPr>
+          <w:p>
+            <w:pPr>
+              <w:keepNext w:val="0"/>
+              <w:keepLines w:val="0"/>
+              <w:pageBreakBefore w:val="0"/>
+              <w:widowControl w:val="0"/>
+              <w:pBdr>
+                <w:top w:space="0" w:sz="0" w:val="nil"/>
+                <w:left w:space="0" w:sz="0" w:val="nil"/>
+                <w:bottom w:space="0" w:sz="0" w:val="nil"/>
+                <w:right w:space="0" w:sz="0" w:val="nil"/>
+                <w:between w:space="0" w:sz="0" w:val="nil"/>
+              </w:pBdr>
+              <w:shd w:fill="auto" w:val="clear"/>
+              <w:spacing w:after="0" w:before="0" w:line="240" w:lineRule="auto"/>
+              <w:ind w:left="0" w:right="0" w:firstLine="0"/>
+              <w:jc w:val="center"/>
+              <w:rPr>
+                <w:sz w:val="20"/>
+                <w:szCs w:val="20"/>
+              </w:rPr>
+            </w:pPr>
+            <w:r>
+              <w:rPr>
+                <w:rtl w:val="0"/>
+              </w:rPr>
+            </w:r>
+          </w:p>
+        </w:tc>
+      </w:tr>
+      <w:tr>
+        <w:trPr>
+          <w:cantSplit w:val="0"/>
+          <w:tblHeader w:val="0"/>
+        </w:trPr>
+        <w:tc>
+          <w:tcPr>
+            <w:shd w:fill="auto" w:val="clear"/>
+            <w:tcMar>
+              <w:top w:w="100.0" w:type="dxa"/>
+              <w:left w:w="100.0" w:type="dxa"/>
+              <w:bottom w:w="100.0" w:type="dxa"/>
+              <w:right w:w="100.0" w:type="dxa"/>
+            </w:tcMar>
+            <w:vAlign w:val="top"/>
+          </w:tcPr>
+          <w:p>
+            <w:pPr>
+              <w:keepNext w:val="0"/>
+              <w:keepLines w:val="0"/>
+              <w:pageBreakBefore w:val="0"/>
+              <w:widowControl w:val="0"/>
+              <w:pBdr>
+                <w:top w:space="0" w:sz="0" w:val="nil"/>
+                <w:left w:space="0" w:sz="0" w:val="nil"/>
+                <w:bottom w:space="0" w:sz="0" w:val="nil"/>
+                <w:right w:space="0" w:sz="0" w:val="nil"/>
+                <w:between w:space="0" w:sz="0" w:val="nil"/>
+              </w:pBdr>
+              <w:shd w:fill="auto" w:val="clear"/>
+              <w:spacing w:after="0" w:before="0" w:line="240" w:lineRule="auto"/>
+              <w:ind w:left="0" w:right="0" w:firstLine="0"/>
+              <w:jc w:val="left"/>
+              <w:rPr>
+                <w:sz w:val="18"/>
+                <w:szCs w:val="18"/>
+              </w:rPr>
+            </w:pPr>
+            <w:r>
+              <w:rPr>
+                <w:sz w:val="18"/>
+                <w:szCs w:val="18"/>
+                <w:rtl w:val="0"/>
+              </w:rPr>
+              <w:t xml:space="preserve">Inteligência Artificial em Esportes e Jogos Digitais</w:t>
+            </w:r>
+          </w:p>
+        </w:tc>
+        <w:tc>
+          <w:tcPr>
+            <w:shd w:fill="auto" w:val="clear"/>
+            <w:tcMar>
+              <w:top w:w="100.0" w:type="dxa"/>
+              <w:left w:w="100.0" w:type="dxa"/>
+              <w:bottom w:w="100.0" w:type="dxa"/>
+              <w:right w:w="100.0" w:type="dxa"/>
+            </w:tcMar>
+            <w:vAlign w:val="top"/>
+          </w:tcPr>
+          <w:p>
+            <w:pPr>
+              <w:keepNext w:val="0"/>
+              <w:keepLines w:val="0"/>
+              <w:pageBreakBefore w:val="0"/>
+              <w:widowControl w:val="0"/>
+              <w:pBdr>
+                <w:top w:space="0" w:sz="0" w:val="nil"/>
+                <w:left w:space="0" w:sz="0" w:val="nil"/>
+                <w:bottom w:space="0" w:sz="0" w:val="nil"/>
+                <w:right w:space="0" w:sz="0" w:val="nil"/>
+                <w:between w:space="0" w:sz="0" w:val="nil"/>
+              </w:pBdr>
+              <w:shd w:fill="auto" w:val="clear"/>
+              <w:spacing w:after="0" w:before="0" w:line="240" w:lineRule="auto"/>
+              <w:ind w:left="0" w:right="0" w:firstLine="0"/>
+              <w:jc w:val="center"/>
+              <w:rPr>
+                <w:sz w:val="20"/>
+                <w:szCs w:val="20"/>
+              </w:rPr>
+            </w:pPr>
+            <w:r>
+              <w:rPr>
+                <w:sz w:val="20"/>
+                <w:szCs w:val="20"/>
+                <w:rtl w:val="0"/>
+              </w:rPr>
+              <w:t xml:space="preserve">7</w:t>
+            </w:r>
+          </w:p>
+        </w:tc>
+        <w:tc>
+          <w:tcPr>
+            <w:shd w:fill="auto" w:val="clear"/>
+            <w:tcMar>
+              <w:top w:w="100.0" w:type="dxa"/>
+              <w:left w:w="100.0" w:type="dxa"/>
+              <w:bottom w:w="100.0" w:type="dxa"/>
+              <w:right w:w="100.0" w:type="dxa"/>
+            </w:tcMar>
+            <w:vAlign w:val="top"/>
+          </w:tcPr>
+          <w:p>
+            <w:pPr>
+              <w:keepNext w:val="0"/>
+              <w:keepLines w:val="0"/>
+              <w:pageBreakBefore w:val="0"/>
+              <w:widowControl w:val="0"/>
+              <w:pBdr>
+                <w:top w:space="0" w:sz="0" w:val="nil"/>
+                <w:left w:space="0" w:sz="0" w:val="nil"/>
+                <w:bottom w:space="0" w:sz="0" w:val="nil"/>
+                <w:right w:space="0" w:sz="0" w:val="nil"/>
+                <w:between w:space="0" w:sz="0" w:val="nil"/>
+              </w:pBdr>
+              <w:shd w:fill="auto" w:val="clear"/>
+              <w:spacing w:after="0" w:before="0" w:line="240" w:lineRule="auto"/>
+              <w:ind w:left="0" w:right="0" w:firstLine="0"/>
+              <w:jc w:val="center"/>
+              <w:rPr>
+                <w:sz w:val="20"/>
+                <w:szCs w:val="20"/>
+              </w:rPr>
+            </w:pPr>
+            <w:r>
+              <w:rPr>
+                <w:rtl w:val="0"/>
+              </w:rPr>
+            </w:r>
+          </w:p>
+        </w:tc>
+      </w:tr>
+      <w:tr>
+        <w:trPr>
+          <w:cantSplit w:val="0"/>
+          <w:tblHeader w:val="0"/>
+        </w:trPr>
+        <w:tc>
+          <w:tcPr>
+            <w:shd w:fill="auto" w:val="clear"/>
+            <w:tcMar>
+              <w:top w:w="100.0" w:type="dxa"/>
+              <w:left w:w="100.0" w:type="dxa"/>
+              <w:bottom w:w="100.0" w:type="dxa"/>
+              <w:right w:w="100.0" w:type="dxa"/>
+            </w:tcMar>
+            <w:vAlign w:val="top"/>
+          </w:tcPr>
+          <w:p>
+            <w:pPr>
+              <w:keepNext w:val="0"/>
+              <w:keepLines w:val="0"/>
+              <w:pageBreakBefore w:val="0"/>
+              <w:widowControl w:val="0"/>
+              <w:pBdr>
+                <w:top w:space="0" w:sz="0" w:val="nil"/>
+                <w:left w:space="0" w:sz="0" w:val="nil"/>
+                <w:bottom w:space="0" w:sz="0" w:val="nil"/>
+                <w:right w:space="0" w:sz="0" w:val="nil"/>
+                <w:between w:space="0" w:sz="0" w:val="nil"/>
+              </w:pBdr>
+              <w:shd w:fill="auto" w:val="clear"/>
+              <w:spacing w:after="0" w:before="0" w:line="240" w:lineRule="auto"/>
+              <w:ind w:left="0" w:right="0" w:firstLine="0"/>
+              <w:jc w:val="left"/>
+              <w:rPr>
+                <w:sz w:val="18"/>
+                <w:szCs w:val="18"/>
+              </w:rPr>
+            </w:pPr>
+            <w:r>
+              <w:rPr>
+                <w:sz w:val="18"/>
+                <w:szCs w:val="18"/>
+                <w:rtl w:val="0"/>
+              </w:rPr>
+              <w:t xml:space="preserve">Detecção de resistência e tropismo viral em HIV</w:t>
+            </w:r>
+          </w:p>
+        </w:tc>
+        <w:tc>
+          <w:tcPr>
+            <w:shd w:fill="auto" w:val="clear"/>
+            <w:tcMar>
+              <w:top w:w="100.0" w:type="dxa"/>
+              <w:left w:w="100.0" w:type="dxa"/>
+              <w:bottom w:w="100.0" w:type="dxa"/>
+              <w:right w:w="100.0" w:type="dxa"/>
+            </w:tcMar>
+            <w:vAlign w:val="top"/>
+          </w:tcPr>
+          <w:p>
+            <w:pPr>
+              <w:keepNext w:val="0"/>
+              <w:keepLines w:val="0"/>
+              <w:pageBreakBefore w:val="0"/>
+              <w:widowControl w:val="0"/>
+              <w:pBdr>
+                <w:top w:space="0" w:sz="0" w:val="nil"/>
+                <w:left w:space="0" w:sz="0" w:val="nil"/>
+                <w:bottom w:space="0" w:sz="0" w:val="nil"/>
+                <w:right w:space="0" w:sz="0" w:val="nil"/>
+                <w:between w:space="0" w:sz="0" w:val="nil"/>
+              </w:pBdr>
+              <w:shd w:fill="auto" w:val="clear"/>
+              <w:spacing w:after="0" w:before="0" w:line="240" w:lineRule="auto"/>
+              <w:ind w:left="0" w:right="0" w:firstLine="0"/>
+              <w:jc w:val="center"/>
+              <w:rPr>
+                <w:sz w:val="20"/>
+                <w:szCs w:val="20"/>
+              </w:rPr>
+            </w:pPr>
+            <w:r>
+              <w:rPr>
+                <w:sz w:val="20"/>
+                <w:szCs w:val="20"/>
+                <w:rtl w:val="0"/>
+              </w:rPr>
+              <w:t xml:space="preserve">7</w:t>
+            </w:r>
+          </w:p>
+        </w:tc>
+        <w:tc>
+          <w:tcPr>
+            <w:shd w:fill="auto" w:val="clear"/>
+            <w:tcMar>
+              <w:top w:w="100.0" w:type="dxa"/>
+              <w:left w:w="100.0" w:type="dxa"/>
+              <w:bottom w:w="100.0" w:type="dxa"/>
+              <w:right w:w="100.0" w:type="dxa"/>
+            </w:tcMar>
+            <w:vAlign w:val="top"/>
+          </w:tcPr>
+          <w:p>
+            <w:pPr>
+              <w:keepNext w:val="0"/>
+              <w:keepLines w:val="0"/>
+              <w:pageBreakBefore w:val="0"/>
+              <w:widowControl w:val="0"/>
+              <w:pBdr>
+                <w:top w:space="0" w:sz="0" w:val="nil"/>
+                <w:left w:space="0" w:sz="0" w:val="nil"/>
+                <w:bottom w:space="0" w:sz="0" w:val="nil"/>
+                <w:right w:space="0" w:sz="0" w:val="nil"/>
+                <w:between w:space="0" w:sz="0" w:val="nil"/>
+              </w:pBdr>
+              <w:shd w:fill="auto" w:val="clear"/>
+              <w:spacing w:after="0" w:before="0" w:line="240" w:lineRule="auto"/>
+              <w:ind w:left="0" w:right="0" w:firstLine="0"/>
+              <w:jc w:val="center"/>
+              <w:rPr>
+                <w:sz w:val="20"/>
+                <w:szCs w:val="20"/>
+              </w:rPr>
+            </w:pPr>
+            <w:r>
+              <w:rPr>
+                <w:rtl w:val="0"/>
+              </w:rPr>
+            </w:r>
+          </w:p>
+        </w:tc>
+      </w:tr>
+      <w:tr>
+        <w:trPr>
+          <w:cantSplit w:val="0"/>
+          <w:tblHeader w:val="0"/>
+        </w:trPr>
+        <w:tc>
+          <w:tcPr>
+            <w:shd w:fill="auto" w:val="clear"/>
+            <w:tcMar>
+              <w:top w:w="100.0" w:type="dxa"/>
+              <w:left w:w="100.0" w:type="dxa"/>
+              <w:bottom w:w="100.0" w:type="dxa"/>
+              <w:right w:w="100.0" w:type="dxa"/>
+            </w:tcMar>
+            <w:vAlign w:val="top"/>
+          </w:tcPr>
+          <w:p>
+            <w:pPr>
+              <w:keepNext w:val="0"/>
+              <w:keepLines w:val="0"/>
+              <w:pageBreakBefore w:val="0"/>
+              <w:widowControl w:val="0"/>
+              <w:pBdr>
+                <w:top w:space="0" w:sz="0" w:val="nil"/>
+                <w:left w:space="0" w:sz="0" w:val="nil"/>
+                <w:bottom w:space="0" w:sz="0" w:val="nil"/>
+                <w:right w:space="0" w:sz="0" w:val="nil"/>
+                <w:between w:space="0" w:sz="0" w:val="nil"/>
+              </w:pBdr>
+              <w:shd w:fill="auto" w:val="clear"/>
+              <w:spacing w:after="0" w:before="0" w:line="240" w:lineRule="auto"/>
+              <w:ind w:left="0" w:right="0" w:firstLine="0"/>
+              <w:jc w:val="left"/>
+              <w:rPr>
+                <w:sz w:val="18"/>
+                <w:szCs w:val="18"/>
+              </w:rPr>
+            </w:pPr>
+            <w:r>
+              <w:rPr>
+                <w:sz w:val="18"/>
+                <w:szCs w:val="18"/>
+                <w:rtl w:val="0"/>
+              </w:rPr>
+              <w:t xml:space="preserve">Detecção e classificação de partículas em experimentos</w:t>
+            </w:r>
+          </w:p>
+        </w:tc>
+        <w:tc>
+          <w:tcPr>
+            <w:shd w:fill="auto" w:val="clear"/>
+            <w:tcMar>
+              <w:top w:w="100.0" w:type="dxa"/>
+              <w:left w:w="100.0" w:type="dxa"/>
+              <w:bottom w:w="100.0" w:type="dxa"/>
+              <w:right w:w="100.0" w:type="dxa"/>
+            </w:tcMar>
+            <w:vAlign w:val="top"/>
+          </w:tcPr>
+          <w:p>
+            <w:pPr>
+              <w:keepNext w:val="0"/>
+              <w:keepLines w:val="0"/>
+              <w:pageBreakBefore w:val="0"/>
+              <w:widowControl w:val="0"/>
+              <w:pBdr>
+                <w:top w:space="0" w:sz="0" w:val="nil"/>
+                <w:left w:space="0" w:sz="0" w:val="nil"/>
+                <w:bottom w:space="0" w:sz="0" w:val="nil"/>
+                <w:right w:space="0" w:sz="0" w:val="nil"/>
+                <w:between w:space="0" w:sz="0" w:val="nil"/>
+              </w:pBdr>
+              <w:shd w:fill="auto" w:val="clear"/>
+              <w:spacing w:after="0" w:before="0" w:line="240" w:lineRule="auto"/>
+              <w:ind w:left="0" w:right="0" w:firstLine="0"/>
+              <w:jc w:val="center"/>
+              <w:rPr>
+                <w:sz w:val="20"/>
+                <w:szCs w:val="20"/>
+              </w:rPr>
+            </w:pPr>
+            <w:r>
+              <w:rPr>
+                <w:sz w:val="20"/>
+                <w:szCs w:val="20"/>
+                <w:rtl w:val="0"/>
+              </w:rPr>
+              <w:t xml:space="preserve">7</w:t>
+            </w:r>
+          </w:p>
+        </w:tc>
+        <w:tc>
+          <w:tcPr>
+            <w:shd w:fill="auto" w:val="clear"/>
+            <w:tcMar>
+              <w:top w:w="100.0" w:type="dxa"/>
+              <w:left w:w="100.0" w:type="dxa"/>
+              <w:bottom w:w="100.0" w:type="dxa"/>
+              <w:right w:w="100.0" w:type="dxa"/>
+            </w:tcMar>
+            <w:vAlign w:val="top"/>
+          </w:tcPr>
+          <w:p>
+            <w:pPr>
+              <w:keepNext w:val="0"/>
+              <w:keepLines w:val="0"/>
+              <w:pageBreakBefore w:val="0"/>
+              <w:widowControl w:val="0"/>
+              <w:pBdr>
+                <w:top w:space="0" w:sz="0" w:val="nil"/>
+                <w:left w:space="0" w:sz="0" w:val="nil"/>
+                <w:bottom w:space="0" w:sz="0" w:val="nil"/>
+                <w:right w:space="0" w:sz="0" w:val="nil"/>
+                <w:between w:space="0" w:sz="0" w:val="nil"/>
+              </w:pBdr>
+              <w:shd w:fill="auto" w:val="clear"/>
+              <w:spacing w:after="0" w:before="0" w:line="240" w:lineRule="auto"/>
+              <w:ind w:left="0" w:right="0" w:firstLine="0"/>
+              <w:jc w:val="center"/>
+              <w:rPr>
+                <w:sz w:val="20"/>
+                <w:szCs w:val="20"/>
+              </w:rPr>
+            </w:pPr>
+            <w:r>
+              <w:rPr>
+                <w:rtl w:val="0"/>
+              </w:rPr>
+            </w:r>
+          </w:p>
+        </w:tc>
+      </w:tr>
+      <w:tr>
+        <w:trPr>
+          <w:cantSplit w:val="0"/>
+          <w:tblHeader w:val="0"/>
+        </w:trPr>
+        <w:tc>
+          <w:tcPr>
+            <w:shd w:fill="auto" w:val="clear"/>
+            <w:tcMar>
+              <w:top w:w="100.0" w:type="dxa"/>
+              <w:left w:w="100.0" w:type="dxa"/>
+              <w:bottom w:w="100.0" w:type="dxa"/>
+              <w:right w:w="100.0" w:type="dxa"/>
+            </w:tcMar>
+            <w:vAlign w:val="top"/>
+          </w:tcPr>
+          <w:p>
+            <w:pPr>
+              <w:keepNext w:val="0"/>
+              <w:keepLines w:val="0"/>
+              <w:pageBreakBefore w:val="0"/>
+              <w:widowControl w:val="0"/>
+              <w:pBdr>
+                <w:top w:space="0" w:sz="0" w:val="nil"/>
+                <w:left w:space="0" w:sz="0" w:val="nil"/>
+                <w:bottom w:space="0" w:sz="0" w:val="nil"/>
+                <w:right w:space="0" w:sz="0" w:val="nil"/>
+                <w:between w:space="0" w:sz="0" w:val="nil"/>
+              </w:pBdr>
+              <w:shd w:fill="auto" w:val="clear"/>
+              <w:spacing w:after="0" w:before="0" w:line="240" w:lineRule="auto"/>
+              <w:ind w:left="0" w:right="0" w:firstLine="0"/>
+              <w:jc w:val="left"/>
+              <w:rPr>
+                <w:sz w:val="18"/>
+                <w:szCs w:val="18"/>
+              </w:rPr>
+            </w:pPr>
+            <w:r>
+              <w:rPr>
+                <w:sz w:val="18"/>
+                <w:szCs w:val="18"/>
+                <w:rtl w:val="0"/>
+              </w:rPr>
+              <w:t xml:space="preserve">Previsão e análise de variações climáticas e falhas</w:t>
+            </w:r>
+          </w:p>
+        </w:tc>
+        <w:tc>
+          <w:tcPr>
+            <w:shd w:fill="auto" w:val="clear"/>
+            <w:tcMar>
+              <w:top w:w="100.0" w:type="dxa"/>
+              <w:left w:w="100.0" w:type="dxa"/>
+              <w:bottom w:w="100.0" w:type="dxa"/>
+              <w:right w:w="100.0" w:type="dxa"/>
+            </w:tcMar>
+            <w:vAlign w:val="top"/>
+          </w:tcPr>
+          <w:p>
+            <w:pPr>
+              <w:keepNext w:val="0"/>
+              <w:keepLines w:val="0"/>
+              <w:pageBreakBefore w:val="0"/>
+              <w:widowControl w:val="0"/>
+              <w:pBdr>
+                <w:top w:space="0" w:sz="0" w:val="nil"/>
+                <w:left w:space="0" w:sz="0" w:val="nil"/>
+                <w:bottom w:space="0" w:sz="0" w:val="nil"/>
+                <w:right w:space="0" w:sz="0" w:val="nil"/>
+                <w:between w:space="0" w:sz="0" w:val="nil"/>
+              </w:pBdr>
+              <w:shd w:fill="auto" w:val="clear"/>
+              <w:spacing w:after="0" w:before="0" w:line="240" w:lineRule="auto"/>
+              <w:ind w:left="0" w:right="0" w:firstLine="0"/>
+              <w:jc w:val="center"/>
+              <w:rPr>
+                <w:sz w:val="20"/>
+                <w:szCs w:val="20"/>
+              </w:rPr>
+            </w:pPr>
+            <w:r>
+              <w:rPr>
+                <w:sz w:val="20"/>
+                <w:szCs w:val="20"/>
+                <w:rtl w:val="0"/>
+              </w:rPr>
+              <w:t xml:space="preserve">6</w:t>
+            </w:r>
+          </w:p>
+        </w:tc>
+        <w:tc>
+          <w:tcPr>
+            <w:shd w:fill="auto" w:val="clear"/>
+            <w:tcMar>
+              <w:top w:w="100.0" w:type="dxa"/>
+              <w:left w:w="100.0" w:type="dxa"/>
+              <w:bottom w:w="100.0" w:type="dxa"/>
+              <w:right w:w="100.0" w:type="dxa"/>
+            </w:tcMar>
+            <w:vAlign w:val="top"/>
+          </w:tcPr>
+          <w:p>
+            <w:pPr>
+              <w:keepNext w:val="0"/>
+              <w:keepLines w:val="0"/>
+              <w:pageBreakBefore w:val="0"/>
+              <w:widowControl w:val="0"/>
+              <w:pBdr>
+                <w:top w:space="0" w:sz="0" w:val="nil"/>
+                <w:left w:space="0" w:sz="0" w:val="nil"/>
+                <w:bottom w:space="0" w:sz="0" w:val="nil"/>
+                <w:right w:space="0" w:sz="0" w:val="nil"/>
+                <w:between w:space="0" w:sz="0" w:val="nil"/>
+              </w:pBdr>
+              <w:shd w:fill="auto" w:val="clear"/>
+              <w:spacing w:after="0" w:before="0" w:line="240" w:lineRule="auto"/>
+              <w:ind w:left="0" w:right="0" w:firstLine="0"/>
+              <w:jc w:val="center"/>
+              <w:rPr>
+                <w:sz w:val="20"/>
+                <w:szCs w:val="20"/>
+              </w:rPr>
+            </w:pPr>
+            <w:r>
+              <w:rPr>
+                <w:rtl w:val="0"/>
+              </w:rPr>
+            </w:r>
+          </w:p>
+        </w:tc>
+      </w:tr>
+      <w:tr>
+        <w:trPr>
+          <w:cantSplit w:val="0"/>
+          <w:tblHeader w:val="0"/>
+        </w:trPr>
+        <w:tc>
+          <w:tcPr>
+            <w:shd w:fill="auto" w:val="clear"/>
+            <w:tcMar>
+              <w:top w:w="100.0" w:type="dxa"/>
+              <w:left w:w="100.0" w:type="dxa"/>
+              <w:bottom w:w="100.0" w:type="dxa"/>
+              <w:right w:w="100.0" w:type="dxa"/>
+            </w:tcMar>
+            <w:vAlign w:val="top"/>
+          </w:tcPr>
+          <w:p>
+            <w:pPr>
+              <w:keepNext w:val="0"/>
+              <w:keepLines w:val="0"/>
+              <w:pageBreakBefore w:val="0"/>
+              <w:widowControl w:val="0"/>
+              <w:pBdr>
+                <w:top w:space="0" w:sz="0" w:val="nil"/>
+                <w:left w:space="0" w:sz="0" w:val="nil"/>
+                <w:bottom w:space="0" w:sz="0" w:val="nil"/>
+                <w:right w:space="0" w:sz="0" w:val="nil"/>
+                <w:between w:space="0" w:sz="0" w:val="nil"/>
+              </w:pBdr>
+              <w:shd w:fill="auto" w:val="clear"/>
+              <w:spacing w:after="0" w:before="0" w:line="240" w:lineRule="auto"/>
+              <w:ind w:left="0" w:right="0" w:firstLine="0"/>
+              <w:jc w:val="left"/>
+              <w:rPr>
+                <w:sz w:val="18"/>
+                <w:szCs w:val="18"/>
+              </w:rPr>
+            </w:pPr>
+            <w:r>
+              <w:rPr>
+                <w:sz w:val="18"/>
+                <w:szCs w:val="18"/>
+                <w:rtl w:val="0"/>
+              </w:rPr>
+              <w:t xml:space="preserve">Análise de mineração de dados no mercado financeiro</w:t>
+            </w:r>
+          </w:p>
+        </w:tc>
+        <w:tc>
+          <w:tcPr>
+            <w:shd w:fill="auto" w:val="clear"/>
+            <w:tcMar>
+              <w:top w:w="100.0" w:type="dxa"/>
+              <w:left w:w="100.0" w:type="dxa"/>
+              <w:bottom w:w="100.0" w:type="dxa"/>
+              <w:right w:w="100.0" w:type="dxa"/>
+            </w:tcMar>
+            <w:vAlign w:val="top"/>
+          </w:tcPr>
+          <w:p>
+            <w:pPr>
+              <w:keepNext w:val="0"/>
+              <w:keepLines w:val="0"/>
+              <w:pageBreakBefore w:val="0"/>
+              <w:widowControl w:val="0"/>
+              <w:pBdr>
+                <w:top w:space="0" w:sz="0" w:val="nil"/>
+                <w:left w:space="0" w:sz="0" w:val="nil"/>
+                <w:bottom w:space="0" w:sz="0" w:val="nil"/>
+                <w:right w:space="0" w:sz="0" w:val="nil"/>
+                <w:between w:space="0" w:sz="0" w:val="nil"/>
+              </w:pBdr>
+              <w:shd w:fill="auto" w:val="clear"/>
+              <w:spacing w:after="0" w:before="0" w:line="240" w:lineRule="auto"/>
+              <w:ind w:left="0" w:right="0" w:firstLine="0"/>
+              <w:jc w:val="center"/>
+              <w:rPr>
+                <w:sz w:val="20"/>
+                <w:szCs w:val="20"/>
+              </w:rPr>
+            </w:pPr>
+            <w:r>
+              <w:rPr>
+                <w:sz w:val="20"/>
+                <w:szCs w:val="20"/>
+                <w:rtl w:val="0"/>
+              </w:rPr>
+              <w:t xml:space="preserve">6</w:t>
+            </w:r>
+          </w:p>
+        </w:tc>
+        <w:tc>
+          <w:tcPr>
+            <w:shd w:fill="auto" w:val="clear"/>
+            <w:tcMar>
+              <w:top w:w="100.0" w:type="dxa"/>
+              <w:left w:w="100.0" w:type="dxa"/>
+              <w:bottom w:w="100.0" w:type="dxa"/>
+              <w:right w:w="100.0" w:type="dxa"/>
+            </w:tcMar>
+            <w:vAlign w:val="top"/>
+          </w:tcPr>
+          <w:p>
+            <w:pPr>
+              <w:keepNext w:val="0"/>
+              <w:keepLines w:val="0"/>
+              <w:pageBreakBefore w:val="0"/>
+              <w:widowControl w:val="0"/>
+              <w:pBdr>
+                <w:top w:space="0" w:sz="0" w:val="nil"/>
+                <w:left w:space="0" w:sz="0" w:val="nil"/>
+                <w:bottom w:space="0" w:sz="0" w:val="nil"/>
+                <w:right w:space="0" w:sz="0" w:val="nil"/>
+                <w:between w:space="0" w:sz="0" w:val="nil"/>
+              </w:pBdr>
+              <w:shd w:fill="auto" w:val="clear"/>
+              <w:spacing w:after="0" w:before="0" w:line="240" w:lineRule="auto"/>
+              <w:ind w:left="0" w:right="0" w:firstLine="0"/>
+              <w:jc w:val="center"/>
+              <w:rPr>
+                <w:sz w:val="20"/>
+                <w:szCs w:val="20"/>
+              </w:rPr>
+            </w:pPr>
+            <w:r>
+              <w:rPr>
+                <w:rtl w:val="0"/>
+              </w:rPr>
+            </w:r>
+          </w:p>
+        </w:tc>
+      </w:tr>
+      <w:tr>
+        <w:trPr>
+          <w:cantSplit w:val="0"/>
+          <w:tblHeader w:val="0"/>
+        </w:trPr>
+        <w:tc>
+          <w:tcPr>
+            <w:shd w:fill="auto" w:val="clear"/>
+            <w:tcMar>
+              <w:top w:w="100.0" w:type="dxa"/>
+              <w:left w:w="100.0" w:type="dxa"/>
+              <w:bottom w:w="100.0" w:type="dxa"/>
+              <w:right w:w="100.0" w:type="dxa"/>
+            </w:tcMar>
+            <w:vAlign w:val="top"/>
+          </w:tcPr>
+          <w:p>
+            <w:pPr>
+              <w:keepNext w:val="0"/>
+              <w:keepLines w:val="0"/>
+              <w:pageBreakBefore w:val="0"/>
+              <w:widowControl w:val="0"/>
+              <w:pBdr>
+                <w:top w:space="0" w:sz="0" w:val="nil"/>
+                <w:left w:space="0" w:sz="0" w:val="nil"/>
+                <w:bottom w:space="0" w:sz="0" w:val="nil"/>
+                <w:right w:space="0" w:sz="0" w:val="nil"/>
+                <w:between w:space="0" w:sz="0" w:val="nil"/>
+              </w:pBdr>
+              <w:shd w:fill="auto" w:val="clear"/>
+              <w:spacing w:after="0" w:before="0" w:line="240" w:lineRule="auto"/>
+              <w:ind w:left="0" w:right="0" w:firstLine="0"/>
+              <w:jc w:val="left"/>
+              <w:rPr>
+                <w:sz w:val="18"/>
+                <w:szCs w:val="18"/>
+              </w:rPr>
+            </w:pPr>
+            <w:r>
+              <w:rPr>
+                <w:sz w:val="18"/>
+                <w:szCs w:val="18"/>
+                <w:rtl w:val="0"/>
+              </w:rPr>
+              <w:t xml:space="preserve">Exploração geológica e petróleo através de dados</w:t>
+            </w:r>
+          </w:p>
+        </w:tc>
+        <w:tc>
+          <w:tcPr>
+            <w:shd w:fill="auto" w:val="clear"/>
+            <w:tcMar>
+              <w:top w:w="100.0" w:type="dxa"/>
+              <w:left w:w="100.0" w:type="dxa"/>
+              <w:bottom w:w="100.0" w:type="dxa"/>
+              <w:right w:w="100.0" w:type="dxa"/>
+            </w:tcMar>
+            <w:vAlign w:val="top"/>
+          </w:tcPr>
+          <w:p>
+            <w:pPr>
+              <w:keepNext w:val="0"/>
+              <w:keepLines w:val="0"/>
+              <w:pageBreakBefore w:val="0"/>
+              <w:widowControl w:val="0"/>
+              <w:pBdr>
+                <w:top w:space="0" w:sz="0" w:val="nil"/>
+                <w:left w:space="0" w:sz="0" w:val="nil"/>
+                <w:bottom w:space="0" w:sz="0" w:val="nil"/>
+                <w:right w:space="0" w:sz="0" w:val="nil"/>
+                <w:between w:space="0" w:sz="0" w:val="nil"/>
+              </w:pBdr>
+              <w:shd w:fill="auto" w:val="clear"/>
+              <w:spacing w:after="0" w:before="0" w:line="240" w:lineRule="auto"/>
+              <w:ind w:left="0" w:right="0" w:firstLine="0"/>
+              <w:jc w:val="center"/>
+              <w:rPr>
+                <w:sz w:val="20"/>
+                <w:szCs w:val="20"/>
+              </w:rPr>
+            </w:pPr>
+            <w:r>
+              <w:rPr>
+                <w:sz w:val="20"/>
+                <w:szCs w:val="20"/>
+                <w:rtl w:val="0"/>
+              </w:rPr>
+              <w:t xml:space="preserve">6</w:t>
+            </w:r>
+          </w:p>
+        </w:tc>
+        <w:tc>
+          <w:tcPr>
+            <w:shd w:fill="auto" w:val="clear"/>
+            <w:tcMar>
+              <w:top w:w="100.0" w:type="dxa"/>
+              <w:left w:w="100.0" w:type="dxa"/>
+              <w:bottom w:w="100.0" w:type="dxa"/>
+              <w:right w:w="100.0" w:type="dxa"/>
+            </w:tcMar>
+            <w:vAlign w:val="top"/>
+          </w:tcPr>
+          <w:p>
+            <w:pPr>
+              <w:keepNext w:val="0"/>
+              <w:keepLines w:val="0"/>
+              <w:pageBreakBefore w:val="0"/>
+              <w:widowControl w:val="0"/>
+              <w:pBdr>
+                <w:top w:space="0" w:sz="0" w:val="nil"/>
+                <w:left w:space="0" w:sz="0" w:val="nil"/>
+                <w:bottom w:space="0" w:sz="0" w:val="nil"/>
+                <w:right w:space="0" w:sz="0" w:val="nil"/>
+                <w:between w:space="0" w:sz="0" w:val="nil"/>
+              </w:pBdr>
+              <w:shd w:fill="auto" w:val="clear"/>
+              <w:spacing w:after="0" w:before="0" w:line="240" w:lineRule="auto"/>
+              <w:ind w:left="0" w:right="0" w:firstLine="0"/>
+              <w:jc w:val="center"/>
+              <w:rPr>
+                <w:sz w:val="20"/>
+                <w:szCs w:val="20"/>
+              </w:rPr>
+            </w:pPr>
+            <w:r>
+              <w:rPr>
+                <w:rtl w:val="0"/>
+              </w:rPr>
+            </w:r>
+          </w:p>
+        </w:tc>
+      </w:tr>
+      <w:tr>
+        <w:trPr>
+          <w:cantSplit w:val="0"/>
+          <w:tblHeader w:val="0"/>
+        </w:trPr>
+        <w:tc>
+          <w:tcPr>
+            <w:shd w:fill="auto" w:val="clear"/>
+            <w:tcMar>
+              <w:top w:w="100.0" w:type="dxa"/>
+              <w:left w:w="100.0" w:type="dxa"/>
+              <w:bottom w:w="100.0" w:type="dxa"/>
+              <w:right w:w="100.0" w:type="dxa"/>
+            </w:tcMar>
+            <w:vAlign w:val="top"/>
+          </w:tcPr>
+          <w:p>
+            <w:pPr>
+              <w:keepNext w:val="0"/>
+              <w:keepLines w:val="0"/>
+              <w:pageBreakBefore w:val="0"/>
+              <w:widowControl w:val="0"/>
+              <w:pBdr>
+                <w:top w:space="0" w:sz="0" w:val="nil"/>
+                <w:left w:space="0" w:sz="0" w:val="nil"/>
+                <w:bottom w:space="0" w:sz="0" w:val="nil"/>
+                <w:right w:space="0" w:sz="0" w:val="nil"/>
+                <w:between w:space="0" w:sz="0" w:val="nil"/>
+              </w:pBdr>
+              <w:shd w:fill="auto" w:val="clear"/>
+              <w:spacing w:after="0" w:before="0" w:line="240" w:lineRule="auto"/>
+              <w:ind w:left="0" w:right="0" w:firstLine="0"/>
+              <w:jc w:val="left"/>
+              <w:rPr>
+                <w:sz w:val="18"/>
+                <w:szCs w:val="18"/>
+              </w:rPr>
+            </w:pPr>
+            <w:r>
+              <w:rPr>
+                <w:sz w:val="18"/>
+                <w:szCs w:val="18"/>
+                <w:rtl w:val="0"/>
+              </w:rPr>
+              <w:t xml:space="preserve">Aprendizado de máquina em robótica e jogos competitivos</w:t>
+            </w:r>
+          </w:p>
+        </w:tc>
+        <w:tc>
+          <w:tcPr>
+            <w:shd w:fill="auto" w:val="clear"/>
+            <w:tcMar>
+              <w:top w:w="100.0" w:type="dxa"/>
+              <w:left w:w="100.0" w:type="dxa"/>
+              <w:bottom w:w="100.0" w:type="dxa"/>
+              <w:right w:w="100.0" w:type="dxa"/>
+            </w:tcMar>
+            <w:vAlign w:val="top"/>
+          </w:tcPr>
+          <w:p>
+            <w:pPr>
+              <w:keepNext w:val="0"/>
+              <w:keepLines w:val="0"/>
+              <w:pageBreakBefore w:val="0"/>
+              <w:widowControl w:val="0"/>
+              <w:pBdr>
+                <w:top w:space="0" w:sz="0" w:val="nil"/>
+                <w:left w:space="0" w:sz="0" w:val="nil"/>
+                <w:bottom w:space="0" w:sz="0" w:val="nil"/>
+                <w:right w:space="0" w:sz="0" w:val="nil"/>
+                <w:between w:space="0" w:sz="0" w:val="nil"/>
+              </w:pBdr>
+              <w:shd w:fill="auto" w:val="clear"/>
+              <w:spacing w:after="0" w:before="0" w:line="240" w:lineRule="auto"/>
+              <w:ind w:left="0" w:right="0" w:firstLine="0"/>
+              <w:jc w:val="center"/>
+              <w:rPr>
+                <w:sz w:val="20"/>
+                <w:szCs w:val="20"/>
+              </w:rPr>
+            </w:pPr>
+            <w:r>
+              <w:rPr>
+                <w:sz w:val="20"/>
+                <w:szCs w:val="20"/>
+                <w:rtl w:val="0"/>
+              </w:rPr>
+              <w:t xml:space="preserve">6</w:t>
+            </w:r>
+          </w:p>
+        </w:tc>
+        <w:tc>
+          <w:tcPr>
+            <w:shd w:fill="auto" w:val="clear"/>
+            <w:tcMar>
+              <w:top w:w="100.0" w:type="dxa"/>
+              <w:left w:w="100.0" w:type="dxa"/>
+              <w:bottom w:w="100.0" w:type="dxa"/>
+              <w:right w:w="100.0" w:type="dxa"/>
+            </w:tcMar>
+            <w:vAlign w:val="top"/>
+          </w:tcPr>
+          <w:p>
+            <w:pPr>
+              <w:keepNext w:val="0"/>
+              <w:keepLines w:val="0"/>
+              <w:pageBreakBefore w:val="0"/>
+              <w:widowControl w:val="0"/>
+              <w:pBdr>
+                <w:top w:space="0" w:sz="0" w:val="nil"/>
+                <w:left w:space="0" w:sz="0" w:val="nil"/>
+                <w:bottom w:space="0" w:sz="0" w:val="nil"/>
+                <w:right w:space="0" w:sz="0" w:val="nil"/>
+                <w:between w:space="0" w:sz="0" w:val="nil"/>
+              </w:pBdr>
+              <w:shd w:fill="auto" w:val="clear"/>
+              <w:spacing w:after="0" w:before="0" w:line="240" w:lineRule="auto"/>
+              <w:ind w:left="0" w:right="0" w:firstLine="0"/>
+              <w:jc w:val="center"/>
+              <w:rPr>
+                <w:sz w:val="20"/>
+                <w:szCs w:val="20"/>
+              </w:rPr>
+            </w:pPr>
+            <w:r>
+              <w:rPr>
+                <w:rtl w:val="0"/>
+              </w:rPr>
+            </w:r>
+          </w:p>
+        </w:tc>
+      </w:tr>
+      <w:tr>
+        <w:trPr>
+          <w:cantSplit w:val="0"/>
+          <w:tblHeader w:val="0"/>
+        </w:trPr>
+        <w:tc>
+          <w:tcPr>
+            <w:shd w:fill="auto" w:val="clear"/>
+            <w:tcMar>
+              <w:top w:w="100.0" w:type="dxa"/>
+              <w:left w:w="100.0" w:type="dxa"/>
+              <w:bottom w:w="100.0" w:type="dxa"/>
+              <w:right w:w="100.0" w:type="dxa"/>
+            </w:tcMar>
+            <w:vAlign w:val="top"/>
+          </w:tcPr>
+          <w:p>
+            <w:pPr>
+              <w:keepNext w:val="0"/>
+              <w:keepLines w:val="0"/>
+              <w:pageBreakBefore w:val="0"/>
+              <w:widowControl w:val="0"/>
+              <w:pBdr>
+                <w:top w:space="0" w:sz="0" w:val="nil"/>
+                <w:left w:space="0" w:sz="0" w:val="nil"/>
+                <w:bottom w:space="0" w:sz="0" w:val="nil"/>
+                <w:right w:space="0" w:sz="0" w:val="nil"/>
+                <w:between w:space="0" w:sz="0" w:val="nil"/>
+              </w:pBdr>
+              <w:shd w:fill="auto" w:val="clear"/>
+              <w:spacing w:after="0" w:before="0" w:line="240" w:lineRule="auto"/>
+              <w:ind w:left="0" w:right="0" w:firstLine="0"/>
+              <w:jc w:val="left"/>
+              <w:rPr>
+                <w:sz w:val="18"/>
+                <w:szCs w:val="18"/>
+              </w:rPr>
+            </w:pPr>
+            <w:r>
+              <w:rPr>
+                <w:sz w:val="18"/>
+                <w:szCs w:val="18"/>
+                <w:rtl w:val="0"/>
+              </w:rPr>
+              <w:t xml:space="preserve">Sistema de Previsão e Suporte para Usinas Nucleares</w:t>
+            </w:r>
+          </w:p>
+        </w:tc>
+        <w:tc>
+          <w:tcPr>
+            <w:shd w:fill="auto" w:val="clear"/>
+            <w:tcMar>
+              <w:top w:w="100.0" w:type="dxa"/>
+              <w:left w:w="100.0" w:type="dxa"/>
+              <w:bottom w:w="100.0" w:type="dxa"/>
+              <w:right w:w="100.0" w:type="dxa"/>
+            </w:tcMar>
+            <w:vAlign w:val="top"/>
+          </w:tcPr>
+          <w:p>
+            <w:pPr>
+              <w:keepNext w:val="0"/>
+              <w:keepLines w:val="0"/>
+              <w:pageBreakBefore w:val="0"/>
+              <w:widowControl w:val="0"/>
+              <w:pBdr>
+                <w:top w:space="0" w:sz="0" w:val="nil"/>
+                <w:left w:space="0" w:sz="0" w:val="nil"/>
+                <w:bottom w:space="0" w:sz="0" w:val="nil"/>
+                <w:right w:space="0" w:sz="0" w:val="nil"/>
+                <w:between w:space="0" w:sz="0" w:val="nil"/>
+              </w:pBdr>
+              <w:shd w:fill="auto" w:val="clear"/>
+              <w:spacing w:after="0" w:before="0" w:line="240" w:lineRule="auto"/>
+              <w:ind w:left="0" w:right="0" w:firstLine="0"/>
+              <w:jc w:val="center"/>
+              <w:rPr>
+                <w:sz w:val="20"/>
+                <w:szCs w:val="20"/>
+              </w:rPr>
+            </w:pPr>
+            <w:r>
+              <w:rPr>
+                <w:sz w:val="20"/>
+                <w:szCs w:val="20"/>
+                <w:rtl w:val="0"/>
+              </w:rPr>
+              <w:t xml:space="preserve">5</w:t>
+            </w:r>
+          </w:p>
+        </w:tc>
+        <w:tc>
+          <w:tcPr>
+            <w:shd w:fill="auto" w:val="clear"/>
+            <w:tcMar>
+              <w:top w:w="100.0" w:type="dxa"/>
+              <w:left w:w="100.0" w:type="dxa"/>
+              <w:bottom w:w="100.0" w:type="dxa"/>
+              <w:right w:w="100.0" w:type="dxa"/>
+            </w:tcMar>
+            <w:vAlign w:val="top"/>
+          </w:tcPr>
+          <w:p>
+            <w:pPr>
+              <w:keepNext w:val="0"/>
+              <w:keepLines w:val="0"/>
+              <w:pageBreakBefore w:val="0"/>
+              <w:widowControl w:val="0"/>
+              <w:pBdr>
+                <w:top w:space="0" w:sz="0" w:val="nil"/>
+                <w:left w:space="0" w:sz="0" w:val="nil"/>
+                <w:bottom w:space="0" w:sz="0" w:val="nil"/>
+                <w:right w:space="0" w:sz="0" w:val="nil"/>
+                <w:between w:space="0" w:sz="0" w:val="nil"/>
+              </w:pBdr>
+              <w:shd w:fill="auto" w:val="clear"/>
+              <w:spacing w:after="0" w:before="0" w:line="240" w:lineRule="auto"/>
+              <w:ind w:left="0" w:right="0" w:firstLine="0"/>
+              <w:jc w:val="center"/>
+              <w:rPr>
+                <w:sz w:val="20"/>
+                <w:szCs w:val="20"/>
+              </w:rPr>
+            </w:pPr>
+            <w:r>
+              <w:rPr>
+                <w:rtl w:val="0"/>
+              </w:rPr>
+            </w:r>
+          </w:p>
+        </w:tc>
+      </w:tr>
+      <w:tr>
+        <w:trPr>
+          <w:cantSplit w:val="0"/>
+          <w:tblHeader w:val="0"/>
+        </w:trPr>
+        <w:tc>
+          <w:tcPr>
+            <w:shd w:fill="auto" w:val="clear"/>
+            <w:tcMar>
+              <w:top w:w="100.0" w:type="dxa"/>
+              <w:left w:w="100.0" w:type="dxa"/>
+              <w:bottom w:w="100.0" w:type="dxa"/>
+              <w:right w:w="100.0" w:type="dxa"/>
+            </w:tcMar>
+            <w:vAlign w:val="top"/>
+          </w:tcPr>
+          <w:p>
+            <w:pPr>
+              <w:keepNext w:val="0"/>
+              <w:keepLines w:val="0"/>
+              <w:pageBreakBefore w:val="0"/>
+              <w:widowControl w:val="0"/>
+              <w:pBdr>
+                <w:top w:space="0" w:sz="0" w:val="nil"/>
+                <w:left w:space="0" w:sz="0" w:val="nil"/>
+                <w:bottom w:space="0" w:sz="0" w:val="nil"/>
+                <w:right w:space="0" w:sz="0" w:val="nil"/>
+                <w:between w:space="0" w:sz="0" w:val="nil"/>
+              </w:pBdr>
+              <w:shd w:fill="auto" w:val="clear"/>
+              <w:spacing w:after="0" w:before="0" w:line="240" w:lineRule="auto"/>
+              <w:ind w:left="0" w:right="0" w:firstLine="0"/>
+              <w:jc w:val="left"/>
+              <w:rPr>
+                <w:sz w:val="18"/>
+                <w:szCs w:val="18"/>
+              </w:rPr>
+            </w:pPr>
+            <w:r>
+              <w:rPr>
+                <w:sz w:val="18"/>
+                <w:szCs w:val="18"/>
+                <w:rtl w:val="0"/>
+              </w:rPr>
+              <w:t xml:space="preserve">Previsão e otimização em geotecnia e engenharia civil</w:t>
+            </w:r>
+          </w:p>
+        </w:tc>
+        <w:tc>
+          <w:tcPr>
+            <w:shd w:fill="auto" w:val="clear"/>
+            <w:tcMar>
+              <w:top w:w="100.0" w:type="dxa"/>
+              <w:left w:w="100.0" w:type="dxa"/>
+              <w:bottom w:w="100.0" w:type="dxa"/>
+              <w:right w:w="100.0" w:type="dxa"/>
+            </w:tcMar>
+            <w:vAlign w:val="top"/>
+          </w:tcPr>
+          <w:p>
+            <w:pPr>
+              <w:keepNext w:val="0"/>
+              <w:keepLines w:val="0"/>
+              <w:pageBreakBefore w:val="0"/>
+              <w:widowControl w:val="0"/>
+              <w:pBdr>
+                <w:top w:space="0" w:sz="0" w:val="nil"/>
+                <w:left w:space="0" w:sz="0" w:val="nil"/>
+                <w:bottom w:space="0" w:sz="0" w:val="nil"/>
+                <w:right w:space="0" w:sz="0" w:val="nil"/>
+                <w:between w:space="0" w:sz="0" w:val="nil"/>
+              </w:pBdr>
+              <w:shd w:fill="auto" w:val="clear"/>
+              <w:spacing w:after="0" w:before="0" w:line="240" w:lineRule="auto"/>
+              <w:ind w:left="0" w:right="0" w:firstLine="0"/>
+              <w:jc w:val="center"/>
+              <w:rPr>
+                <w:sz w:val="20"/>
+                <w:szCs w:val="20"/>
+              </w:rPr>
+            </w:pPr>
+            <w:r>
+              <w:rPr>
+                <w:sz w:val="20"/>
+                <w:szCs w:val="20"/>
+                <w:rtl w:val="0"/>
+              </w:rPr>
+              <w:t xml:space="preserve">5</w:t>
+            </w:r>
+          </w:p>
+        </w:tc>
+        <w:tc>
+          <w:tcPr>
+            <w:shd w:fill="auto" w:val="clear"/>
+            <w:tcMar>
+              <w:top w:w="100.0" w:type="dxa"/>
+              <w:left w:w="100.0" w:type="dxa"/>
+              <w:bottom w:w="100.0" w:type="dxa"/>
+              <w:right w:w="100.0" w:type="dxa"/>
+            </w:tcMar>
+            <w:vAlign w:val="top"/>
+          </w:tcPr>
+          <w:p>
+            <w:pPr>
+              <w:keepNext w:val="0"/>
+              <w:keepLines w:val="0"/>
+              <w:pageBreakBefore w:val="0"/>
+              <w:widowControl w:val="0"/>
+              <w:pBdr>
+                <w:top w:space="0" w:sz="0" w:val="nil"/>
+                <w:left w:space="0" w:sz="0" w:val="nil"/>
+                <w:bottom w:space="0" w:sz="0" w:val="nil"/>
+                <w:right w:space="0" w:sz="0" w:val="nil"/>
+                <w:between w:space="0" w:sz="0" w:val="nil"/>
+              </w:pBdr>
+              <w:shd w:fill="auto" w:val="clear"/>
+              <w:spacing w:after="0" w:before="0" w:line="240" w:lineRule="auto"/>
+              <w:ind w:left="0" w:right="0" w:firstLine="0"/>
+              <w:jc w:val="center"/>
+              <w:rPr>
+                <w:sz w:val="20"/>
+                <w:szCs w:val="20"/>
+              </w:rPr>
+            </w:pPr>
+            <w:r>
+              <w:rPr>
+                <w:rtl w:val="0"/>
+              </w:rPr>
+            </w:r>
+          </w:p>
+        </w:tc>
+      </w:tr>
+      <w:tr>
+        <w:trPr>
+          <w:cantSplit w:val="0"/>
+          <w:tblHeader w:val="0"/>
+        </w:trPr>
+        <w:tc>
+          <w:tcPr>
+            <w:shd w:fill="auto" w:val="clear"/>
+            <w:tcMar>
+              <w:top w:w="100.0" w:type="dxa"/>
+              <w:left w:w="100.0" w:type="dxa"/>
+              <w:bottom w:w="100.0" w:type="dxa"/>
+              <w:right w:w="100.0" w:type="dxa"/>
+            </w:tcMar>
+            <w:vAlign w:val="top"/>
+          </w:tcPr>
+          <w:p>
+            <w:pPr>
+              <w:keepNext w:val="0"/>
+              <w:keepLines w:val="0"/>
+              <w:pageBreakBefore w:val="0"/>
+              <w:widowControl w:val="0"/>
+              <w:pBdr>
+                <w:top w:space="0" w:sz="0" w:val="nil"/>
+                <w:left w:space="0" w:sz="0" w:val="nil"/>
+                <w:bottom w:space="0" w:sz="0" w:val="nil"/>
+                <w:right w:space="0" w:sz="0" w:val="nil"/>
+                <w:between w:space="0" w:sz="0" w:val="nil"/>
+              </w:pBdr>
+              <w:shd w:fill="auto" w:val="clear"/>
+              <w:spacing w:after="0" w:before="0" w:line="240" w:lineRule="auto"/>
+              <w:ind w:left="0" w:right="0" w:firstLine="0"/>
+              <w:jc w:val="left"/>
+              <w:rPr>
+                <w:sz w:val="18"/>
+                <w:szCs w:val="18"/>
+              </w:rPr>
+            </w:pPr>
+            <w:r>
+              <w:rPr>
+                <w:sz w:val="18"/>
+                <w:szCs w:val="18"/>
+                <w:rtl w:val="0"/>
+              </w:rPr>
+              <w:t xml:space="preserve">Interface Cérebro-Máquina para Controle de Movimentos de Membros</w:t>
+            </w:r>
+          </w:p>
+        </w:tc>
+        <w:tc>
+          <w:tcPr>
+            <w:shd w:fill="auto" w:val="clear"/>
+            <w:tcMar>
+              <w:top w:w="100.0" w:type="dxa"/>
+              <w:left w:w="100.0" w:type="dxa"/>
+              <w:bottom w:w="100.0" w:type="dxa"/>
+              <w:right w:w="100.0" w:type="dxa"/>
+            </w:tcMar>
+            <w:vAlign w:val="top"/>
+          </w:tcPr>
+          <w:p>
+            <w:pPr>
+              <w:keepNext w:val="0"/>
+              <w:keepLines w:val="0"/>
+              <w:pageBreakBefore w:val="0"/>
+              <w:widowControl w:val="0"/>
+              <w:pBdr>
+                <w:top w:space="0" w:sz="0" w:val="nil"/>
+                <w:left w:space="0" w:sz="0" w:val="nil"/>
+                <w:bottom w:space="0" w:sz="0" w:val="nil"/>
+                <w:right w:space="0" w:sz="0" w:val="nil"/>
+                <w:between w:space="0" w:sz="0" w:val="nil"/>
+              </w:pBdr>
+              <w:shd w:fill="auto" w:val="clear"/>
+              <w:spacing w:after="0" w:before="0" w:line="240" w:lineRule="auto"/>
+              <w:ind w:left="0" w:right="0" w:firstLine="0"/>
+              <w:jc w:val="center"/>
+              <w:rPr>
+                <w:sz w:val="20"/>
+                <w:szCs w:val="20"/>
+              </w:rPr>
+            </w:pPr>
+            <w:r>
+              <w:rPr>
+                <w:sz w:val="20"/>
+                <w:szCs w:val="20"/>
+                <w:rtl w:val="0"/>
+              </w:rPr>
+              <w:t xml:space="preserve">5</w:t>
+            </w:r>
+          </w:p>
+        </w:tc>
+        <w:tc>
+          <w:tcPr>
+            <w:shd w:fill="auto" w:val="clear"/>
+            <w:tcMar>
+              <w:top w:w="100.0" w:type="dxa"/>
+              <w:left w:w="100.0" w:type="dxa"/>
+              <w:bottom w:w="100.0" w:type="dxa"/>
+              <w:right w:w="100.0" w:type="dxa"/>
+            </w:tcMar>
+            <w:vAlign w:val="top"/>
+          </w:tcPr>
+          <w:p>
+            <w:pPr>
+              <w:keepNext w:val="0"/>
+              <w:keepLines w:val="0"/>
+              <w:pageBreakBefore w:val="0"/>
+              <w:widowControl w:val="0"/>
+              <w:pBdr>
+                <w:top w:space="0" w:sz="0" w:val="nil"/>
+                <w:left w:space="0" w:sz="0" w:val="nil"/>
+                <w:bottom w:space="0" w:sz="0" w:val="nil"/>
+                <w:right w:space="0" w:sz="0" w:val="nil"/>
+                <w:between w:space="0" w:sz="0" w:val="nil"/>
+              </w:pBdr>
+              <w:shd w:fill="auto" w:val="clear"/>
+              <w:spacing w:after="0" w:before="0" w:line="240" w:lineRule="auto"/>
+              <w:ind w:left="0" w:right="0" w:firstLine="0"/>
+              <w:jc w:val="center"/>
+              <w:rPr>
+                <w:sz w:val="20"/>
+                <w:szCs w:val="20"/>
+              </w:rPr>
+            </w:pPr>
+            <w:r>
+              <w:rPr>
+                <w:rtl w:val="0"/>
+              </w:rPr>
+            </w:r>
+          </w:p>
+        </w:tc>
+      </w:tr>
+      <w:tr>
+        <w:trPr>
+          <w:cantSplit w:val="0"/>
+          <w:tblHeader w:val="0"/>
+        </w:trPr>
+        <w:tc>
+          <w:tcPr>
+            <w:shd w:fill="auto" w:val="clear"/>
+            <w:tcMar>
+              <w:top w:w="100.0" w:type="dxa"/>
+              <w:left w:w="100.0" w:type="dxa"/>
+              <w:bottom w:w="100.0" w:type="dxa"/>
+              <w:right w:w="100.0" w:type="dxa"/>
+            </w:tcMar>
+            <w:vAlign w:val="top"/>
+          </w:tcPr>
+          <w:p>
+            <w:pPr>
+              <w:keepNext w:val="0"/>
+              <w:keepLines w:val="0"/>
+              <w:pageBreakBefore w:val="0"/>
+              <w:widowControl w:val="0"/>
+              <w:pBdr>
+                <w:top w:space="0" w:sz="0" w:val="nil"/>
+                <w:left w:space="0" w:sz="0" w:val="nil"/>
+                <w:bottom w:space="0" w:sz="0" w:val="nil"/>
+                <w:right w:space="0" w:sz="0" w:val="nil"/>
+                <w:between w:space="0" w:sz="0" w:val="nil"/>
+              </w:pBdr>
+              <w:shd w:fill="auto" w:val="clear"/>
+              <w:spacing w:after="0" w:before="0" w:line="240" w:lineRule="auto"/>
+              <w:ind w:left="0" w:right="0" w:firstLine="0"/>
+              <w:jc w:val="left"/>
+              <w:rPr>
+                <w:sz w:val="18"/>
+                <w:szCs w:val="18"/>
+              </w:rPr>
+            </w:pPr>
+            <w:r>
+              <w:rPr>
+                <w:sz w:val="18"/>
+                <w:szCs w:val="18"/>
+                <w:rtl w:val="0"/>
+              </w:rPr>
+              <w:t xml:space="preserve">Detecção avançada de ameaças em redes de segurança</w:t>
+            </w:r>
+          </w:p>
+        </w:tc>
+        <w:tc>
+          <w:tcPr>
+            <w:shd w:fill="auto" w:val="clear"/>
+            <w:tcMar>
+              <w:top w:w="100.0" w:type="dxa"/>
+              <w:left w:w="100.0" w:type="dxa"/>
+              <w:bottom w:w="100.0" w:type="dxa"/>
+              <w:right w:w="100.0" w:type="dxa"/>
+            </w:tcMar>
+            <w:vAlign w:val="top"/>
+          </w:tcPr>
+          <w:p>
+            <w:pPr>
+              <w:keepNext w:val="0"/>
+              <w:keepLines w:val="0"/>
+              <w:pageBreakBefore w:val="0"/>
+              <w:widowControl w:val="0"/>
+              <w:pBdr>
+                <w:top w:space="0" w:sz="0" w:val="nil"/>
+                <w:left w:space="0" w:sz="0" w:val="nil"/>
+                <w:bottom w:space="0" w:sz="0" w:val="nil"/>
+                <w:right w:space="0" w:sz="0" w:val="nil"/>
+                <w:between w:space="0" w:sz="0" w:val="nil"/>
+              </w:pBdr>
+              <w:shd w:fill="auto" w:val="clear"/>
+              <w:spacing w:after="0" w:before="0" w:line="240" w:lineRule="auto"/>
+              <w:ind w:left="0" w:right="0" w:firstLine="0"/>
+              <w:jc w:val="center"/>
+              <w:rPr>
+                <w:sz w:val="20"/>
+                <w:szCs w:val="20"/>
+              </w:rPr>
+            </w:pPr>
+            <w:r>
+              <w:rPr>
+                <w:sz w:val="20"/>
+                <w:szCs w:val="20"/>
+                <w:rtl w:val="0"/>
+              </w:rPr>
+              <w:t xml:space="preserve">5</w:t>
+            </w:r>
+          </w:p>
+        </w:tc>
+        <w:tc>
+          <w:tcPr>
+            <w:shd w:fill="auto" w:val="clear"/>
+            <w:tcMar>
+              <w:top w:w="100.0" w:type="dxa"/>
+              <w:left w:w="100.0" w:type="dxa"/>
+              <w:bottom w:w="100.0" w:type="dxa"/>
+              <w:right w:w="100.0" w:type="dxa"/>
+            </w:tcMar>
+            <w:vAlign w:val="top"/>
+          </w:tcPr>
+          <w:p>
+            <w:pPr>
+              <w:keepNext w:val="0"/>
+              <w:keepLines w:val="0"/>
+              <w:pageBreakBefore w:val="0"/>
+              <w:widowControl w:val="0"/>
+              <w:pBdr>
+                <w:top w:space="0" w:sz="0" w:val="nil"/>
+                <w:left w:space="0" w:sz="0" w:val="nil"/>
+                <w:bottom w:space="0" w:sz="0" w:val="nil"/>
+                <w:right w:space="0" w:sz="0" w:val="nil"/>
+                <w:between w:space="0" w:sz="0" w:val="nil"/>
+              </w:pBdr>
+              <w:shd w:fill="auto" w:val="clear"/>
+              <w:spacing w:after="0" w:before="0" w:line="240" w:lineRule="auto"/>
+              <w:ind w:left="0" w:right="0" w:firstLine="0"/>
+              <w:jc w:val="center"/>
+              <w:rPr>
+                <w:sz w:val="20"/>
+                <w:szCs w:val="20"/>
+              </w:rPr>
+            </w:pPr>
+            <w:r>
+              <w:rPr>
+                <w:rtl w:val="0"/>
+              </w:rPr>
+            </w:r>
+          </w:p>
+        </w:tc>
+      </w:tr>
+      <w:tr>
+        <w:trPr>
+          <w:cantSplit w:val="0"/>
+          <w:tblHeader w:val="0"/>
+        </w:trPr>
+        <w:tc>
+          <w:tcPr>
+            <w:shd w:fill="auto" w:val="clear"/>
+            <w:tcMar>
+              <w:top w:w="100.0" w:type="dxa"/>
+              <w:left w:w="100.0" w:type="dxa"/>
+              <w:bottom w:w="100.0" w:type="dxa"/>
+              <w:right w:w="100.0" w:type="dxa"/>
+            </w:tcMar>
+            <w:vAlign w:val="top"/>
+          </w:tcPr>
+          <w:p>
+            <w:pPr>
+              <w:keepNext w:val="0"/>
+              <w:keepLines w:val="0"/>
+              <w:pageBreakBefore w:val="0"/>
+              <w:widowControl w:val="0"/>
+              <w:pBdr>
+                <w:top w:space="0" w:sz="0" w:val="nil"/>
+                <w:left w:space="0" w:sz="0" w:val="nil"/>
+                <w:bottom w:space="0" w:sz="0" w:val="nil"/>
+                <w:right w:space="0" w:sz="0" w:val="nil"/>
+                <w:between w:space="0" w:sz="0" w:val="nil"/>
+              </w:pBdr>
+              <w:shd w:fill="auto" w:val="clear"/>
+              <w:spacing w:after="0" w:before="0" w:line="240" w:lineRule="auto"/>
+              <w:ind w:left="0" w:right="0" w:firstLine="0"/>
+              <w:jc w:val="left"/>
+              <w:rPr>
+                <w:sz w:val="18"/>
+                <w:szCs w:val="18"/>
+              </w:rPr>
+            </w:pPr>
+            <w:r>
+              <w:rPr>
+                <w:sz w:val="18"/>
+                <w:szCs w:val="18"/>
+                <w:rtl w:val="0"/>
+              </w:rPr>
+              <w:t xml:space="preserve">Detecção de Fake News usando Classificadores de Texto</w:t>
+            </w:r>
+          </w:p>
+        </w:tc>
+        <w:tc>
+          <w:tcPr>
+            <w:shd w:fill="auto" w:val="clear"/>
+            <w:tcMar>
+              <w:top w:w="100.0" w:type="dxa"/>
+              <w:left w:w="100.0" w:type="dxa"/>
+              <w:bottom w:w="100.0" w:type="dxa"/>
+              <w:right w:w="100.0" w:type="dxa"/>
+            </w:tcMar>
+            <w:vAlign w:val="top"/>
+          </w:tcPr>
+          <w:p>
+            <w:pPr>
+              <w:keepNext w:val="0"/>
+              <w:keepLines w:val="0"/>
+              <w:pageBreakBefore w:val="0"/>
+              <w:widowControl w:val="0"/>
+              <w:pBdr>
+                <w:top w:space="0" w:sz="0" w:val="nil"/>
+                <w:left w:space="0" w:sz="0" w:val="nil"/>
+                <w:bottom w:space="0" w:sz="0" w:val="nil"/>
+                <w:right w:space="0" w:sz="0" w:val="nil"/>
+                <w:between w:space="0" w:sz="0" w:val="nil"/>
+              </w:pBdr>
+              <w:shd w:fill="auto" w:val="clear"/>
+              <w:spacing w:after="0" w:before="0" w:line="240" w:lineRule="auto"/>
+              <w:ind w:left="0" w:right="0" w:firstLine="0"/>
+              <w:jc w:val="center"/>
+              <w:rPr>
+                <w:sz w:val="20"/>
+                <w:szCs w:val="20"/>
+              </w:rPr>
+            </w:pPr>
+            <w:r>
+              <w:rPr>
+                <w:sz w:val="20"/>
+                <w:szCs w:val="20"/>
+                <w:rtl w:val="0"/>
+              </w:rPr>
+              <w:t xml:space="preserve">5</w:t>
+            </w:r>
+          </w:p>
+        </w:tc>
+        <w:tc>
+          <w:tcPr>
+            <w:shd w:fill="auto" w:val="clear"/>
+            <w:tcMar>
+              <w:top w:w="100.0" w:type="dxa"/>
+              <w:left w:w="100.0" w:type="dxa"/>
+              <w:bottom w:w="100.0" w:type="dxa"/>
+              <w:right w:w="100.0" w:type="dxa"/>
+            </w:tcMar>
+            <w:vAlign w:val="top"/>
+          </w:tcPr>
+          <w:p>
+            <w:pPr>
+              <w:keepNext w:val="0"/>
+              <w:keepLines w:val="0"/>
+              <w:pageBreakBefore w:val="0"/>
+              <w:widowControl w:val="0"/>
+              <w:pBdr>
+                <w:top w:space="0" w:sz="0" w:val="nil"/>
+                <w:left w:space="0" w:sz="0" w:val="nil"/>
+                <w:bottom w:space="0" w:sz="0" w:val="nil"/>
+                <w:right w:space="0" w:sz="0" w:val="nil"/>
+                <w:between w:space="0" w:sz="0" w:val="nil"/>
+              </w:pBdr>
+              <w:shd w:fill="auto" w:val="clear"/>
+              <w:spacing w:after="0" w:before="0" w:line="240" w:lineRule="auto"/>
+              <w:ind w:left="0" w:right="0" w:firstLine="0"/>
+              <w:jc w:val="center"/>
+              <w:rPr>
+                <w:sz w:val="20"/>
+                <w:szCs w:val="20"/>
+              </w:rPr>
+            </w:pPr>
+            <w:r>
+              <w:rPr>
+                <w:rtl w:val="0"/>
+              </w:rPr>
+            </w:r>
+          </w:p>
+        </w:tc>
+      </w:tr>
+      <w:tr>
+        <w:trPr>
+          <w:cantSplit w:val="0"/>
+          <w:tblHeader w:val="0"/>
+        </w:trPr>
+        <w:tc>
+          <w:tcPr>
+            <w:shd w:fill="auto" w:val="clear"/>
+            <w:tcMar>
+              <w:top w:w="100.0" w:type="dxa"/>
+              <w:left w:w="100.0" w:type="dxa"/>
+              <w:bottom w:w="100.0" w:type="dxa"/>
+              <w:right w:w="100.0" w:type="dxa"/>
+            </w:tcMar>
+            <w:vAlign w:val="top"/>
+          </w:tcPr>
+          <w:p>
+            <w:pPr>
+              <w:keepNext w:val="0"/>
+              <w:keepLines w:val="0"/>
+              <w:pageBreakBefore w:val="0"/>
+              <w:widowControl w:val="0"/>
+              <w:pBdr>
+                <w:top w:space="0" w:sz="0" w:val="nil"/>
+                <w:left w:space="0" w:sz="0" w:val="nil"/>
+                <w:bottom w:space="0" w:sz="0" w:val="nil"/>
+                <w:right w:space="0" w:sz="0" w:val="nil"/>
+                <w:between w:space="0" w:sz="0" w:val="nil"/>
+              </w:pBdr>
+              <w:shd w:fill="auto" w:val="clear"/>
+              <w:spacing w:after="0" w:before="0" w:line="240" w:lineRule="auto"/>
+              <w:ind w:left="0" w:right="0" w:firstLine="0"/>
+              <w:jc w:val="left"/>
+              <w:rPr>
+                <w:sz w:val="18"/>
+                <w:szCs w:val="18"/>
+              </w:rPr>
+            </w:pPr>
+            <w:r>
+              <w:rPr>
+                <w:sz w:val="18"/>
+                <w:szCs w:val="18"/>
+                <w:rtl w:val="0"/>
+              </w:rPr>
+              <w:t xml:space="preserve">Controle e previsão em processos e séries temporais</w:t>
+            </w:r>
+          </w:p>
+        </w:tc>
+        <w:tc>
+          <w:tcPr>
+            <w:shd w:fill="auto" w:val="clear"/>
+            <w:tcMar>
+              <w:top w:w="100.0" w:type="dxa"/>
+              <w:left w:w="100.0" w:type="dxa"/>
+              <w:bottom w:w="100.0" w:type="dxa"/>
+              <w:right w:w="100.0" w:type="dxa"/>
+            </w:tcMar>
+            <w:vAlign w:val="top"/>
+          </w:tcPr>
+          <w:p>
+            <w:pPr>
+              <w:keepNext w:val="0"/>
+              <w:keepLines w:val="0"/>
+              <w:pageBreakBefore w:val="0"/>
+              <w:widowControl w:val="0"/>
+              <w:pBdr>
+                <w:top w:space="0" w:sz="0" w:val="nil"/>
+                <w:left w:space="0" w:sz="0" w:val="nil"/>
+                <w:bottom w:space="0" w:sz="0" w:val="nil"/>
+                <w:right w:space="0" w:sz="0" w:val="nil"/>
+                <w:between w:space="0" w:sz="0" w:val="nil"/>
+              </w:pBdr>
+              <w:shd w:fill="auto" w:val="clear"/>
+              <w:spacing w:after="0" w:before="0" w:line="240" w:lineRule="auto"/>
+              <w:ind w:left="0" w:right="0" w:firstLine="0"/>
+              <w:jc w:val="center"/>
+              <w:rPr>
+                <w:sz w:val="20"/>
+                <w:szCs w:val="20"/>
+              </w:rPr>
+            </w:pPr>
+            <w:r>
+              <w:rPr>
+                <w:sz w:val="20"/>
+                <w:szCs w:val="20"/>
+                <w:rtl w:val="0"/>
+              </w:rPr>
+              <w:t xml:space="preserve">4</w:t>
+            </w:r>
+          </w:p>
+        </w:tc>
+        <w:tc>
+          <w:tcPr>
+            <w:shd w:fill="auto" w:val="clear"/>
+            <w:tcMar>
+              <w:top w:w="100.0" w:type="dxa"/>
+              <w:left w:w="100.0" w:type="dxa"/>
+              <w:bottom w:w="100.0" w:type="dxa"/>
+              <w:right w:w="100.0" w:type="dxa"/>
+            </w:tcMar>
+            <w:vAlign w:val="top"/>
+          </w:tcPr>
+          <w:p>
+            <w:pPr>
+              <w:keepNext w:val="0"/>
+              <w:keepLines w:val="0"/>
+              <w:pageBreakBefore w:val="0"/>
+              <w:widowControl w:val="0"/>
+              <w:pBdr>
+                <w:top w:space="0" w:sz="0" w:val="nil"/>
+                <w:left w:space="0" w:sz="0" w:val="nil"/>
+                <w:bottom w:space="0" w:sz="0" w:val="nil"/>
+                <w:right w:space="0" w:sz="0" w:val="nil"/>
+                <w:between w:space="0" w:sz="0" w:val="nil"/>
+              </w:pBdr>
+              <w:shd w:fill="auto" w:val="clear"/>
+              <w:spacing w:after="0" w:before="0" w:line="240" w:lineRule="auto"/>
+              <w:ind w:left="0" w:right="0" w:firstLine="0"/>
+              <w:jc w:val="center"/>
+              <w:rPr>
+                <w:sz w:val="20"/>
+                <w:szCs w:val="20"/>
+              </w:rPr>
+            </w:pPr>
+            <w:r>
+              <w:rPr>
+                <w:rtl w:val="0"/>
+              </w:rPr>
+            </w:r>
+          </w:p>
+        </w:tc>
+      </w:tr>
+      <w:tr>
+        <w:trPr>
+          <w:cantSplit w:val="0"/>
+          <w:tblHeader w:val="0"/>
+        </w:trPr>
+        <w:tc>
+          <w:tcPr>
+            <w:shd w:fill="auto" w:val="clear"/>
+            <w:tcMar>
+              <w:top w:w="100.0" w:type="dxa"/>
+              <w:left w:w="100.0" w:type="dxa"/>
+              <w:bottom w:w="100.0" w:type="dxa"/>
+              <w:right w:w="100.0" w:type="dxa"/>
+            </w:tcMar>
+            <w:vAlign w:val="top"/>
+          </w:tcPr>
+          <w:p>
+            <w:pPr>
+              <w:keepNext w:val="0"/>
+              <w:keepLines w:val="0"/>
+              <w:pageBreakBefore w:val="0"/>
+              <w:widowControl w:val="0"/>
+              <w:pBdr>
+                <w:top w:space="0" w:sz="0" w:val="nil"/>
+                <w:left w:space="0" w:sz="0" w:val="nil"/>
+                <w:bottom w:space="0" w:sz="0" w:val="nil"/>
+                <w:right w:space="0" w:sz="0" w:val="nil"/>
+                <w:between w:space="0" w:sz="0" w:val="nil"/>
+              </w:pBdr>
+              <w:shd w:fill="auto" w:val="clear"/>
+              <w:spacing w:after="0" w:before="0" w:line="240" w:lineRule="auto"/>
+              <w:ind w:left="0" w:right="0" w:firstLine="0"/>
+              <w:jc w:val="left"/>
+              <w:rPr>
+                <w:sz w:val="18"/>
+                <w:szCs w:val="18"/>
+              </w:rPr>
+            </w:pPr>
+            <w:r>
+              <w:rPr>
+                <w:sz w:val="18"/>
+                <w:szCs w:val="18"/>
+                <w:rtl w:val="0"/>
+              </w:rPr>
+              <w:t xml:space="preserve">Detecção e classificação acústica de submarinos e navios</w:t>
+            </w:r>
+          </w:p>
+        </w:tc>
+        <w:tc>
+          <w:tcPr>
+            <w:shd w:fill="auto" w:val="clear"/>
+            <w:tcMar>
+              <w:top w:w="100.0" w:type="dxa"/>
+              <w:left w:w="100.0" w:type="dxa"/>
+              <w:bottom w:w="100.0" w:type="dxa"/>
+              <w:right w:w="100.0" w:type="dxa"/>
+            </w:tcMar>
+            <w:vAlign w:val="top"/>
+          </w:tcPr>
+          <w:p>
+            <w:pPr>
+              <w:keepNext w:val="0"/>
+              <w:keepLines w:val="0"/>
+              <w:pageBreakBefore w:val="0"/>
+              <w:widowControl w:val="0"/>
+              <w:pBdr>
+                <w:top w:space="0" w:sz="0" w:val="nil"/>
+                <w:left w:space="0" w:sz="0" w:val="nil"/>
+                <w:bottom w:space="0" w:sz="0" w:val="nil"/>
+                <w:right w:space="0" w:sz="0" w:val="nil"/>
+                <w:between w:space="0" w:sz="0" w:val="nil"/>
+              </w:pBdr>
+              <w:shd w:fill="auto" w:val="clear"/>
+              <w:spacing w:after="0" w:before="0" w:line="240" w:lineRule="auto"/>
+              <w:ind w:left="0" w:right="0" w:firstLine="0"/>
+              <w:jc w:val="center"/>
+              <w:rPr>
+                <w:sz w:val="20"/>
+                <w:szCs w:val="20"/>
+              </w:rPr>
+            </w:pPr>
+            <w:r>
+              <w:rPr>
+                <w:sz w:val="20"/>
+                <w:szCs w:val="20"/>
+                <w:rtl w:val="0"/>
+              </w:rPr>
+              <w:t xml:space="preserve">4</w:t>
+            </w:r>
+          </w:p>
+        </w:tc>
+        <w:tc>
+          <w:tcPr>
+            <w:shd w:fill="auto" w:val="clear"/>
+            <w:tcMar>
+              <w:top w:w="100.0" w:type="dxa"/>
+              <w:left w:w="100.0" w:type="dxa"/>
+              <w:bottom w:w="100.0" w:type="dxa"/>
+              <w:right w:w="100.0" w:type="dxa"/>
+            </w:tcMar>
+            <w:vAlign w:val="top"/>
+          </w:tcPr>
+          <w:p>
+            <w:pPr>
+              <w:keepNext w:val="0"/>
+              <w:keepLines w:val="0"/>
+              <w:pageBreakBefore w:val="0"/>
+              <w:widowControl w:val="0"/>
+              <w:pBdr>
+                <w:top w:space="0" w:sz="0" w:val="nil"/>
+                <w:left w:space="0" w:sz="0" w:val="nil"/>
+                <w:bottom w:space="0" w:sz="0" w:val="nil"/>
+                <w:right w:space="0" w:sz="0" w:val="nil"/>
+                <w:between w:space="0" w:sz="0" w:val="nil"/>
+              </w:pBdr>
+              <w:shd w:fill="auto" w:val="clear"/>
+              <w:spacing w:after="0" w:before="0" w:line="240" w:lineRule="auto"/>
+              <w:ind w:left="0" w:right="0" w:firstLine="0"/>
+              <w:jc w:val="center"/>
+              <w:rPr>
+                <w:sz w:val="20"/>
+                <w:szCs w:val="20"/>
+              </w:rPr>
+            </w:pPr>
+            <w:r>
+              <w:rPr>
+                <w:rtl w:val="0"/>
+              </w:rPr>
+            </w:r>
+          </w:p>
+        </w:tc>
+      </w:tr>
+      <w:tr>
+        <w:trPr>
+          <w:cantSplit w:val="0"/>
+          <w:tblHeader w:val="0"/>
+        </w:trPr>
+        <w:tc>
+          <w:tcPr>
+            <w:shd w:fill="auto" w:val="clear"/>
+            <w:tcMar>
+              <w:top w:w="100.0" w:type="dxa"/>
+              <w:left w:w="100.0" w:type="dxa"/>
+              <w:bottom w:w="100.0" w:type="dxa"/>
+              <w:right w:w="100.0" w:type="dxa"/>
+            </w:tcMar>
+            <w:vAlign w:val="top"/>
+          </w:tcPr>
+          <w:p>
+            <w:pPr>
+              <w:keepNext w:val="0"/>
+              <w:keepLines w:val="0"/>
+              <w:pageBreakBefore w:val="0"/>
+              <w:widowControl w:val="0"/>
+              <w:pBdr>
+                <w:top w:space="0" w:sz="0" w:val="nil"/>
+                <w:left w:space="0" w:sz="0" w:val="nil"/>
+                <w:bottom w:space="0" w:sz="0" w:val="nil"/>
+                <w:right w:space="0" w:sz="0" w:val="nil"/>
+                <w:between w:space="0" w:sz="0" w:val="nil"/>
+              </w:pBdr>
+              <w:shd w:fill="auto" w:val="clear"/>
+              <w:spacing w:after="0" w:before="0" w:line="240" w:lineRule="auto"/>
+              <w:ind w:left="0" w:right="0" w:firstLine="0"/>
+              <w:jc w:val="left"/>
+              <w:rPr>
+                <w:sz w:val="18"/>
+                <w:szCs w:val="18"/>
+              </w:rPr>
+            </w:pPr>
+            <w:r>
+              <w:rPr>
+                <w:sz w:val="18"/>
+                <w:szCs w:val="18"/>
+                <w:rtl w:val="0"/>
+              </w:rPr>
+              <w:t xml:space="preserve">Classificação espectral de estrelas de alta massa</w:t>
+            </w:r>
+          </w:p>
+        </w:tc>
+        <w:tc>
+          <w:tcPr>
+            <w:shd w:fill="auto" w:val="clear"/>
+            <w:tcMar>
+              <w:top w:w="100.0" w:type="dxa"/>
+              <w:left w:w="100.0" w:type="dxa"/>
+              <w:bottom w:w="100.0" w:type="dxa"/>
+              <w:right w:w="100.0" w:type="dxa"/>
+            </w:tcMar>
+            <w:vAlign w:val="top"/>
+          </w:tcPr>
+          <w:p>
+            <w:pPr>
+              <w:keepNext w:val="0"/>
+              <w:keepLines w:val="0"/>
+              <w:pageBreakBefore w:val="0"/>
+              <w:widowControl w:val="0"/>
+              <w:pBdr>
+                <w:top w:space="0" w:sz="0" w:val="nil"/>
+                <w:left w:space="0" w:sz="0" w:val="nil"/>
+                <w:bottom w:space="0" w:sz="0" w:val="nil"/>
+                <w:right w:space="0" w:sz="0" w:val="nil"/>
+                <w:between w:space="0" w:sz="0" w:val="nil"/>
+              </w:pBdr>
+              <w:shd w:fill="auto" w:val="clear"/>
+              <w:spacing w:after="0" w:before="0" w:line="240" w:lineRule="auto"/>
+              <w:ind w:left="0" w:right="0" w:firstLine="0"/>
+              <w:jc w:val="center"/>
+              <w:rPr>
+                <w:sz w:val="20"/>
+                <w:szCs w:val="20"/>
+              </w:rPr>
+            </w:pPr>
+            <w:r>
+              <w:rPr>
+                <w:sz w:val="20"/>
+                <w:szCs w:val="20"/>
+                <w:rtl w:val="0"/>
+              </w:rPr>
+              <w:t xml:space="preserve">4</w:t>
+            </w:r>
+          </w:p>
+        </w:tc>
+        <w:tc>
+          <w:tcPr>
+            <w:shd w:fill="auto" w:val="clear"/>
+            <w:tcMar>
+              <w:top w:w="100.0" w:type="dxa"/>
+              <w:left w:w="100.0" w:type="dxa"/>
+              <w:bottom w:w="100.0" w:type="dxa"/>
+              <w:right w:w="100.0" w:type="dxa"/>
+            </w:tcMar>
+            <w:vAlign w:val="top"/>
+          </w:tcPr>
+          <w:p>
+            <w:pPr>
+              <w:keepNext w:val="0"/>
+              <w:keepLines w:val="0"/>
+              <w:pageBreakBefore w:val="0"/>
+              <w:widowControl w:val="0"/>
+              <w:pBdr>
+                <w:top w:space="0" w:sz="0" w:val="nil"/>
+                <w:left w:space="0" w:sz="0" w:val="nil"/>
+                <w:bottom w:space="0" w:sz="0" w:val="nil"/>
+                <w:right w:space="0" w:sz="0" w:val="nil"/>
+                <w:between w:space="0" w:sz="0" w:val="nil"/>
+              </w:pBdr>
+              <w:shd w:fill="auto" w:val="clear"/>
+              <w:spacing w:after="0" w:before="0" w:line="240" w:lineRule="auto"/>
+              <w:ind w:left="0" w:right="0" w:firstLine="0"/>
+              <w:jc w:val="center"/>
+              <w:rPr>
+                <w:sz w:val="20"/>
+                <w:szCs w:val="20"/>
+              </w:rPr>
+            </w:pPr>
+            <w:r>
+              <w:rPr>
+                <w:rtl w:val="0"/>
+              </w:rPr>
+            </w:r>
+          </w:p>
+        </w:tc>
+      </w:tr>
+      <w:tr>
+        <w:trPr>
+          <w:cantSplit w:val="0"/>
+          <w:tblHeader w:val="0"/>
+        </w:trPr>
+        <w:tc>
+          <w:tcPr>
+            <w:shd w:fill="auto" w:val="clear"/>
+            <w:tcMar>
+              <w:top w:w="100.0" w:type="dxa"/>
+              <w:left w:w="100.0" w:type="dxa"/>
+              <w:bottom w:w="100.0" w:type="dxa"/>
+              <w:right w:w="100.0" w:type="dxa"/>
+            </w:tcMar>
+            <w:vAlign w:val="top"/>
+          </w:tcPr>
+          <w:p>
+            <w:pPr>
+              <w:keepNext w:val="0"/>
+              <w:keepLines w:val="0"/>
+              <w:pageBreakBefore w:val="0"/>
+              <w:widowControl w:val="0"/>
+              <w:pBdr>
+                <w:top w:space="0" w:sz="0" w:val="nil"/>
+                <w:left w:space="0" w:sz="0" w:val="nil"/>
+                <w:bottom w:space="0" w:sz="0" w:val="nil"/>
+                <w:right w:space="0" w:sz="0" w:val="nil"/>
+                <w:between w:space="0" w:sz="0" w:val="nil"/>
+              </w:pBdr>
+              <w:shd w:fill="auto" w:val="clear"/>
+              <w:spacing w:after="0" w:before="0" w:line="240" w:lineRule="auto"/>
+              <w:ind w:left="0" w:right="0" w:firstLine="0"/>
+              <w:jc w:val="left"/>
+              <w:rPr>
+                <w:sz w:val="18"/>
+                <w:szCs w:val="18"/>
+              </w:rPr>
+            </w:pPr>
+            <w:r>
+              <w:rPr>
+                <w:sz w:val="18"/>
+                <w:szCs w:val="18"/>
+                <w:rtl w:val="0"/>
+              </w:rPr>
+              <w:t xml:space="preserve">Aprendizado por Reforço em Inteligência Artificial com Deep Learning</w:t>
+            </w:r>
+          </w:p>
+        </w:tc>
+        <w:tc>
+          <w:tcPr>
+            <w:shd w:fill="auto" w:val="clear"/>
+            <w:tcMar>
+              <w:top w:w="100.0" w:type="dxa"/>
+              <w:left w:w="100.0" w:type="dxa"/>
+              <w:bottom w:w="100.0" w:type="dxa"/>
+              <w:right w:w="100.0" w:type="dxa"/>
+            </w:tcMar>
+            <w:vAlign w:val="top"/>
+          </w:tcPr>
+          <w:p>
+            <w:pPr>
+              <w:keepNext w:val="0"/>
+              <w:keepLines w:val="0"/>
+              <w:pageBreakBefore w:val="0"/>
+              <w:widowControl w:val="0"/>
+              <w:pBdr>
+                <w:top w:space="0" w:sz="0" w:val="nil"/>
+                <w:left w:space="0" w:sz="0" w:val="nil"/>
+                <w:bottom w:space="0" w:sz="0" w:val="nil"/>
+                <w:right w:space="0" w:sz="0" w:val="nil"/>
+                <w:between w:space="0" w:sz="0" w:val="nil"/>
+              </w:pBdr>
+              <w:shd w:fill="auto" w:val="clear"/>
+              <w:spacing w:after="0" w:before="0" w:line="240" w:lineRule="auto"/>
+              <w:ind w:left="0" w:right="0" w:firstLine="0"/>
+              <w:jc w:val="center"/>
+              <w:rPr>
+                <w:sz w:val="20"/>
+                <w:szCs w:val="20"/>
+              </w:rPr>
+            </w:pPr>
+            <w:r>
+              <w:rPr>
+                <w:sz w:val="20"/>
+                <w:szCs w:val="20"/>
+                <w:rtl w:val="0"/>
+              </w:rPr>
+              <w:t xml:space="preserve">3</w:t>
+            </w:r>
+          </w:p>
+        </w:tc>
+        <w:tc>
+          <w:tcPr>
+            <w:shd w:fill="auto" w:val="clear"/>
+            <w:tcMar>
+              <w:top w:w="100.0" w:type="dxa"/>
+              <w:left w:w="100.0" w:type="dxa"/>
+              <w:bottom w:w="100.0" w:type="dxa"/>
+              <w:right w:w="100.0" w:type="dxa"/>
+            </w:tcMar>
+            <w:vAlign w:val="top"/>
+          </w:tcPr>
+          <w:p>
+            <w:pPr>
+              <w:keepNext w:val="0"/>
+              <w:keepLines w:val="0"/>
+              <w:pageBreakBefore w:val="0"/>
+              <w:widowControl w:val="0"/>
+              <w:pBdr>
+                <w:top w:space="0" w:sz="0" w:val="nil"/>
+                <w:left w:space="0" w:sz="0" w:val="nil"/>
+                <w:bottom w:space="0" w:sz="0" w:val="nil"/>
+                <w:right w:space="0" w:sz="0" w:val="nil"/>
+                <w:between w:space="0" w:sz="0" w:val="nil"/>
+              </w:pBdr>
+              <w:shd w:fill="auto" w:val="clear"/>
+              <w:spacing w:after="0" w:before="0" w:line="240" w:lineRule="auto"/>
+              <w:ind w:left="0" w:right="0" w:firstLine="0"/>
+              <w:jc w:val="center"/>
+              <w:rPr>
+                <w:sz w:val="20"/>
+                <w:szCs w:val="20"/>
+              </w:rPr>
+            </w:pPr>
+            <w:r>
+              <w:rPr>
+                <w:rtl w:val="0"/>
+              </w:rPr>
+            </w:r>
+          </w:p>
+        </w:tc>
+      </w:tr>
+      <w:tr>
+        <w:trPr>
+          <w:cantSplit w:val="0"/>
+          <w:tblHeader w:val="0"/>
+        </w:trPr>
+        <w:tc>
+          <w:tcPr>
+            <w:shd w:fill="auto" w:val="clear"/>
+            <w:tcMar>
+              <w:top w:w="100.0" w:type="dxa"/>
+              <w:left w:w="100.0" w:type="dxa"/>
+              <w:bottom w:w="100.0" w:type="dxa"/>
+              <w:right w:w="100.0" w:type="dxa"/>
+            </w:tcMar>
+            <w:vAlign w:val="top"/>
+          </w:tcPr>
+          <w:p>
+            <w:pPr>
+              <w:keepNext w:val="0"/>
+              <w:keepLines w:val="0"/>
+              <w:pageBreakBefore w:val="0"/>
+              <w:widowControl w:val="0"/>
+              <w:pBdr>
+                <w:top w:space="0" w:sz="0" w:val="nil"/>
+                <w:left w:space="0" w:sz="0" w:val="nil"/>
+                <w:bottom w:space="0" w:sz="0" w:val="nil"/>
+                <w:right w:space="0" w:sz="0" w:val="nil"/>
+                <w:between w:space="0" w:sz="0" w:val="nil"/>
+              </w:pBdr>
+              <w:shd w:fill="auto" w:val="clear"/>
+              <w:spacing w:after="0" w:before="0" w:line="240" w:lineRule="auto"/>
+              <w:ind w:left="0" w:right="0" w:firstLine="0"/>
+              <w:jc w:val="left"/>
+              <w:rPr>
+                <w:sz w:val="18"/>
+                <w:szCs w:val="18"/>
+              </w:rPr>
+            </w:pPr>
+            <w:r>
+              <w:rPr>
+                <w:sz w:val="18"/>
+                <w:szCs w:val="18"/>
+                <w:rtl w:val="0"/>
+              </w:rPr>
+              <w:t xml:space="preserve">Reconhecimento de imagens e modificações em arquiteturas</w:t>
+            </w:r>
+          </w:p>
+        </w:tc>
+        <w:tc>
+          <w:tcPr>
+            <w:shd w:fill="auto" w:val="clear"/>
+            <w:tcMar>
+              <w:top w:w="100.0" w:type="dxa"/>
+              <w:left w:w="100.0" w:type="dxa"/>
+              <w:bottom w:w="100.0" w:type="dxa"/>
+              <w:right w:w="100.0" w:type="dxa"/>
+            </w:tcMar>
+            <w:vAlign w:val="top"/>
+          </w:tcPr>
+          <w:p>
+            <w:pPr>
+              <w:keepNext w:val="0"/>
+              <w:keepLines w:val="0"/>
+              <w:pageBreakBefore w:val="0"/>
+              <w:widowControl w:val="0"/>
+              <w:pBdr>
+                <w:top w:space="0" w:sz="0" w:val="nil"/>
+                <w:left w:space="0" w:sz="0" w:val="nil"/>
+                <w:bottom w:space="0" w:sz="0" w:val="nil"/>
+                <w:right w:space="0" w:sz="0" w:val="nil"/>
+                <w:between w:space="0" w:sz="0" w:val="nil"/>
+              </w:pBdr>
+              <w:shd w:fill="auto" w:val="clear"/>
+              <w:spacing w:after="0" w:before="0" w:line="240" w:lineRule="auto"/>
+              <w:ind w:left="0" w:right="0" w:firstLine="0"/>
+              <w:jc w:val="center"/>
+              <w:rPr>
+                <w:sz w:val="20"/>
+                <w:szCs w:val="20"/>
+              </w:rPr>
+            </w:pPr>
+            <w:r>
+              <w:rPr>
+                <w:sz w:val="20"/>
+                <w:szCs w:val="20"/>
+                <w:rtl w:val="0"/>
+              </w:rPr>
+              <w:t xml:space="preserve">3</w:t>
+            </w:r>
+          </w:p>
+        </w:tc>
+        <w:tc>
+          <w:tcPr>
+            <w:shd w:fill="auto" w:val="clear"/>
+            <w:tcMar>
+              <w:top w:w="100.0" w:type="dxa"/>
+              <w:left w:w="100.0" w:type="dxa"/>
+              <w:bottom w:w="100.0" w:type="dxa"/>
+              <w:right w:w="100.0" w:type="dxa"/>
+            </w:tcMar>
+            <w:vAlign w:val="top"/>
+          </w:tcPr>
+          <w:p>
+            <w:pPr>
+              <w:keepNext w:val="0"/>
+              <w:keepLines w:val="0"/>
+              <w:pageBreakBefore w:val="0"/>
+              <w:widowControl w:val="0"/>
+              <w:pBdr>
+                <w:top w:space="0" w:sz="0" w:val="nil"/>
+                <w:left w:space="0" w:sz="0" w:val="nil"/>
+                <w:bottom w:space="0" w:sz="0" w:val="nil"/>
+                <w:right w:space="0" w:sz="0" w:val="nil"/>
+                <w:between w:space="0" w:sz="0" w:val="nil"/>
+              </w:pBdr>
+              <w:shd w:fill="auto" w:val="clear"/>
+              <w:spacing w:after="0" w:before="0" w:line="240" w:lineRule="auto"/>
+              <w:ind w:left="0" w:right="0" w:firstLine="0"/>
+              <w:jc w:val="center"/>
+              <w:rPr>
+                <w:sz w:val="20"/>
+                <w:szCs w:val="20"/>
+              </w:rPr>
+            </w:pPr>
+            <w:r>
+              <w:rPr>
+                <w:rtl w:val="0"/>
+              </w:rPr>
+            </w:r>
+          </w:p>
+        </w:tc>
+      </w:tr>
+    </w:tbl>
+    <w:p>
+      <w:pPr>
+        <w:ind w:left="0" w:firstLine="0"/>
+        <w:jc w:val="both"/>
+        <w:rPr>
+          <w:sz w:val="24"/>
+          <w:szCs w:val="24"/>
+        </w:rPr>
+      </w:pPr>
+      <w:r>
+        <w:rPr>
+          <w:rtl w:val="0"/>
+        </w:rPr>
+      </w:r>
+    </w:p>
+    <w:p>
+      <w:pPr>
+        <w:ind w:left="0" w:firstLine="720"/>
+        <w:jc w:val="both"/>
+        <w:rPr>
+          <w:sz w:val="24"/>
+          <w:szCs w:val="24"/>
+        </w:rPr>
+      </w:pPr>
+      <w:r>
+        <w:rPr>
+          <w:rtl w:val="0"/>
+        </w:rPr>
+      </w:r>
+    </w:p>
+    <w:p>
+      <w:pPr>
+        <w:ind w:left="0" w:firstLine="720"/>
+        <w:jc w:val="both"/>
+        <w:rPr>
+          <w:sz w:val="24"/>
+          <w:szCs w:val="24"/>
+        </w:rPr>
+      </w:pPr>
+      <w:r>
+        <w:rPr>
+          <w:rtl w:val="0"/>
+        </w:rPr>
+      </w:r>
+    </w:p>
+    <w:p>
+      <w:pPr>
+        <w:ind w:left="0" w:firstLine="720"/>
+        <w:jc w:val="both"/>
+        <w:rPr>
+          <w:sz w:val="24"/>
+          <w:szCs w:val="24"/>
+        </w:rPr>
+      </w:pPr>
+      <w:r>
+        <w:rPr>
+          <w:rtl w:val="0"/>
+        </w:rPr>
+      </w:r>
+    </w:p>
+    <w:p>
+      <w:pPr>
+        <w:ind w:left="0" w:firstLine="720"/>
+        <w:jc w:val="both"/>
+        <w:rPr>
+          <w:sz w:val="24"/>
+          <w:szCs w:val="24"/>
+        </w:rPr>
+      </w:pPr>
+      <w:r>
+        <w:rPr>
+          <w:sz w:val="24"/>
+          <w:szCs w:val="24"/>
+          <w:rtl w:val="0"/>
+        </w:rPr>
+        <w:t xml:space="preserve">===============================</w:t>
       </w:r>
     </w:p>
     <w:p>
@@ -4687,6 +8808,19 @@
       <w:sz w:val="30"/>
       <w:szCs w:val="30"/>
     </w:rPr>
+  </w:style>
+  <w:style w:type="table" w:styleId="Table1">
+    <w:basedOn w:val="TableNormal"/>
+    <w:tblPr>
+      <w:tblStyleRowBandSize w:val="1"/>
+      <w:tblStyleColBandSize w:val="1"/>
+      <w:tblCellMar>
+        <w:top w:w="100.0" w:type="dxa"/>
+        <w:left w:w="100.0" w:type="dxa"/>
+        <w:bottom w:w="100.0" w:type="dxa"/>
+        <w:right w:w="100.0" w:type="dxa"/>
+      </w:tblCellMar>
+    </w:tblPr>
   </w:style>
 </w:styles>
 </file>

</xml_diff>